<commit_message>
word con bandera de colombia
</commit_message>
<xml_diff>
--- a/LAB01/shapes/buitrago-laiton.docx
+++ b/LAB01/shapes/buitrago-laiton.docx
@@ -828,7 +828,6 @@
         </w:rPr>
         <w:t xml:space="preserve"> </w:t>
       </w:r>
-      <w:proofErr w:type="spellStart"/>
       <w:r>
         <w:rPr>
           <w:w w:val="115"/>
@@ -836,7 +835,6 @@
         </w:rPr>
         <w:t>BlueJ</w:t>
       </w:r>
-      <w:proofErr w:type="spellEnd"/>
     </w:p>
     <w:p>
       <w:pPr>
@@ -880,7 +878,7 @@
               <o:lock v:ext="edit" aspectratio="t"/>
             </v:shapetype>
             <v:shape id="_x0000_s1042" type="#_x0000_t75" style="position:absolute;left:5844;top:11;width:214;height:182">
-              <v:imagedata r:id="rId5" o:title=""/>
+              <v:imagedata r:id="rId7" o:title=""/>
             </v:shape>
             <v:shape id="_x0000_s1041" style="position:absolute;left:5844;top:12;width:216;height:184" coordorigin="5844,12" coordsize="216,184" o:spt="100" adj="0,,0" path="m5844,13r216,m6059,12r,184m6060,195r-216,m5845,196r,-184e" filled="f" strokeweight=".1pt">
               <v:stroke joinstyle="round"/>
@@ -889,7 +887,7 @@
             </v:shape>
             <v:line id="_x0000_s1040" style="position:absolute" from="5690,460" to="5726,460" strokecolor="#00007f" strokeweight=".4pt"/>
             <v:shape id="_x0000_s1039" type="#_x0000_t75" style="position:absolute;left:5724;top:263;width:214;height:182">
-              <v:imagedata r:id="rId5" o:title=""/>
+              <v:imagedata r:id="rId7" o:title=""/>
             </v:shape>
             <v:shape id="_x0000_s1038" style="position:absolute;left:5724;top:264;width:216;height:184" coordorigin="5724,264" coordsize="216,184" o:spt="100" adj="0,,0" path="m5724,265r216,m5939,264r,184m5940,447r-216,m5725,448r,-184e" filled="f" strokeweight=".1pt">
               <v:stroke joinstyle="round"/>
@@ -912,15 +910,7 @@
           <w:w w:val="110"/>
           <w:sz w:val="20"/>
         </w:rPr>
-        <w:t xml:space="preserve">Vivenciar las prácticas </w:t>
-      </w:r>
-      <w:proofErr w:type="gramStart"/>
-      <w:r>
-        <w:rPr>
-          <w:w w:val="110"/>
-          <w:sz w:val="20"/>
-        </w:rPr>
-        <w:t>XP</w:t>
+        <w:t>Vivenciar las prácticas XP</w:t>
       </w:r>
       <w:r>
         <w:rPr>
@@ -935,15 +925,7 @@
           <w:w w:val="110"/>
           <w:sz w:val="20"/>
         </w:rPr>
-        <w:t>:</w:t>
-      </w:r>
-      <w:proofErr w:type="gramEnd"/>
-      <w:r>
-        <w:rPr>
-          <w:w w:val="110"/>
-          <w:sz w:val="20"/>
-        </w:rPr>
-        <w:t xml:space="preserve"> </w:t>
+        <w:t xml:space="preserve">: </w:t>
       </w:r>
       <w:r>
         <w:rPr>
@@ -953,7 +935,6 @@
         </w:rPr>
         <w:t xml:space="preserve"> </w:t>
       </w:r>
-      <w:proofErr w:type="spellStart"/>
       <w:r>
         <w:rPr>
           <w:rFonts w:ascii="Lucida Sans" w:hAnsi="Lucida Sans"/>
@@ -963,7 +944,6 @@
         </w:rPr>
         <w:t>Planning</w:t>
       </w:r>
-      <w:proofErr w:type="spellEnd"/>
       <w:r>
         <w:rPr>
           <w:rFonts w:ascii="Lucida Sans" w:hAnsi="Lucida Sans"/>
@@ -973,7 +953,6 @@
         </w:rPr>
         <w:tab/>
       </w:r>
-      <w:proofErr w:type="spellStart"/>
       <w:r>
         <w:rPr>
           <w:w w:val="105"/>
@@ -989,7 +968,6 @@
         </w:rPr>
         <w:t>he</w:t>
       </w:r>
-      <w:proofErr w:type="spellEnd"/>
       <w:r>
         <w:rPr>
           <w:rFonts w:ascii="Times New Roman" w:hAnsi="Times New Roman"/>
@@ -999,7 +977,6 @@
         </w:rPr>
         <w:t xml:space="preserve"> </w:t>
       </w:r>
-      <w:proofErr w:type="spellStart"/>
       <w:r>
         <w:rPr>
           <w:rFonts w:ascii="Times New Roman" w:hAnsi="Times New Roman"/>
@@ -1008,7 +985,6 @@
         </w:rPr>
         <w:t>project</w:t>
       </w:r>
-      <w:proofErr w:type="spellEnd"/>
       <w:r>
         <w:rPr>
           <w:rFonts w:ascii="Times New Roman" w:hAnsi="Times New Roman"/>
@@ -1018,7 +994,6 @@
         </w:rPr>
         <w:t xml:space="preserve"> </w:t>
       </w:r>
-      <w:proofErr w:type="spellStart"/>
       <w:r>
         <w:rPr>
           <w:rFonts w:ascii="Times New Roman" w:hAnsi="Times New Roman"/>
@@ -1027,7 +1002,6 @@
         </w:rPr>
         <w:t>is</w:t>
       </w:r>
-      <w:proofErr w:type="spellEnd"/>
       <w:r>
         <w:rPr>
           <w:rFonts w:ascii="Times New Roman" w:hAnsi="Times New Roman"/>
@@ -1037,7 +1011,6 @@
         </w:rPr>
         <w:t xml:space="preserve"> </w:t>
       </w:r>
-      <w:proofErr w:type="spellStart"/>
       <w:r>
         <w:rPr>
           <w:rFonts w:ascii="Times New Roman" w:hAnsi="Times New Roman"/>
@@ -1046,7 +1019,6 @@
         </w:rPr>
         <w:t>divided</w:t>
       </w:r>
-      <w:proofErr w:type="spellEnd"/>
       <w:r>
         <w:rPr>
           <w:rFonts w:ascii="Times New Roman" w:hAnsi="Times New Roman"/>
@@ -1056,7 +1028,6 @@
         </w:rPr>
         <w:t xml:space="preserve"> </w:t>
       </w:r>
-      <w:proofErr w:type="spellStart"/>
       <w:r>
         <w:rPr>
           <w:rFonts w:ascii="Times New Roman" w:hAnsi="Times New Roman"/>
@@ -1065,7 +1036,6 @@
         </w:rPr>
         <w:t>into</w:t>
       </w:r>
-      <w:proofErr w:type="spellEnd"/>
       <w:r>
         <w:rPr>
           <w:rFonts w:ascii="Times New Roman" w:hAnsi="Times New Roman"/>
@@ -1075,8 +1045,7 @@
         </w:rPr>
         <w:t xml:space="preserve"> </w:t>
       </w:r>
-      <w:hyperlink r:id="rId6">
-        <w:proofErr w:type="spellStart"/>
+      <w:hyperlink r:id="rId8">
         <w:r>
           <w:rPr>
             <w:rFonts w:ascii="Times New Roman" w:hAnsi="Times New Roman"/>
@@ -1086,7 +1055,6 @@
           </w:rPr>
           <w:t>iterations</w:t>
         </w:r>
-        <w:proofErr w:type="spellEnd"/>
       </w:hyperlink>
       <w:r>
         <w:rPr>
@@ -1110,7 +1078,6 @@
           <w:sz w:val="14"/>
         </w:rPr>
       </w:pPr>
-      <w:proofErr w:type="spellStart"/>
       <w:r>
         <w:rPr>
           <w:rFonts w:ascii="Times New Roman"/>
@@ -1118,7 +1085,6 @@
         </w:rPr>
         <w:t>Coding</w:t>
       </w:r>
-      <w:proofErr w:type="spellEnd"/>
       <w:r>
         <w:rPr>
           <w:rFonts w:ascii="Times New Roman"/>
@@ -1126,72 +1092,14 @@
         </w:rPr>
         <w:tab/>
       </w:r>
-      <w:proofErr w:type="spellStart"/>
       <w:r>
         <w:rPr>
           <w:rFonts w:ascii="Times New Roman"/>
           <w:sz w:val="14"/>
         </w:rPr>
-        <w:t>All</w:t>
-      </w:r>
-      <w:proofErr w:type="spellEnd"/>
-      <w:r>
-        <w:rPr>
-          <w:rFonts w:ascii="Times New Roman"/>
-          <w:sz w:val="14"/>
-        </w:rPr>
-        <w:t xml:space="preserve"> </w:t>
-      </w:r>
-      <w:proofErr w:type="spellStart"/>
-      <w:r>
-        <w:rPr>
-          <w:rFonts w:ascii="Times New Roman"/>
-          <w:sz w:val="14"/>
-        </w:rPr>
-        <w:t>production</w:t>
-      </w:r>
-      <w:proofErr w:type="spellEnd"/>
-      <w:r>
-        <w:rPr>
-          <w:rFonts w:ascii="Times New Roman"/>
-          <w:sz w:val="14"/>
-        </w:rPr>
-        <w:t xml:space="preserve"> </w:t>
-      </w:r>
-      <w:proofErr w:type="spellStart"/>
-      <w:r>
-        <w:rPr>
-          <w:rFonts w:ascii="Times New Roman"/>
-          <w:sz w:val="14"/>
-        </w:rPr>
-        <w:t>code</w:t>
-      </w:r>
-      <w:proofErr w:type="spellEnd"/>
-      <w:r>
-        <w:rPr>
-          <w:rFonts w:ascii="Times New Roman"/>
-          <w:sz w:val="14"/>
-        </w:rPr>
-        <w:t xml:space="preserve"> </w:t>
-      </w:r>
-      <w:proofErr w:type="spellStart"/>
-      <w:r>
-        <w:rPr>
-          <w:rFonts w:ascii="Times New Roman"/>
-          <w:sz w:val="14"/>
-        </w:rPr>
-        <w:t>is</w:t>
-      </w:r>
-      <w:proofErr w:type="spellEnd"/>
-      <w:r>
-        <w:rPr>
-          <w:rFonts w:ascii="Times New Roman"/>
-          <w:sz w:val="14"/>
-        </w:rPr>
-        <w:t xml:space="preserve"> </w:t>
-      </w:r>
-      <w:hyperlink r:id="rId7">
-        <w:proofErr w:type="spellStart"/>
+        <w:t xml:space="preserve">All production code is </w:t>
+      </w:r>
+      <w:hyperlink r:id="rId9">
         <w:r>
           <w:rPr>
             <w:rFonts w:ascii="Times New Roman"/>
@@ -1201,7 +1109,6 @@
           </w:rPr>
           <w:t>pair</w:t>
         </w:r>
-        <w:proofErr w:type="spellEnd"/>
         <w:r>
           <w:rPr>
             <w:rFonts w:ascii="Times New Roman"/>
@@ -1212,7 +1119,6 @@
           </w:rPr>
           <w:t xml:space="preserve"> </w:t>
         </w:r>
-        <w:proofErr w:type="spellStart"/>
         <w:r>
           <w:rPr>
             <w:rFonts w:ascii="Times New Roman"/>
@@ -1222,7 +1128,6 @@
           </w:rPr>
           <w:t>programmed</w:t>
         </w:r>
-        <w:proofErr w:type="spellEnd"/>
       </w:hyperlink>
       <w:r>
         <w:rPr>
@@ -1721,18 +1626,8 @@
           <w:b/>
           <w:w w:val="120"/>
         </w:rPr>
-        <w:t xml:space="preserve">Conociendo el proyecto </w:t>
-      </w:r>
-      <w:proofErr w:type="spellStart"/>
-      <w:r>
-        <w:rPr>
-          <w:rFonts w:ascii="Gill Sans MT"/>
-          <w:b/>
-          <w:w w:val="120"/>
-        </w:rPr>
-        <w:t>shapes</w:t>
-      </w:r>
-      <w:proofErr w:type="spellEnd"/>
+        <w:t>Conociendo el proyecto shapes</w:t>
+      </w:r>
     </w:p>
     <w:p>
       <w:pPr>
@@ -1808,7 +1703,6 @@
         </w:rPr>
         <w:t>“</w:t>
       </w:r>
-      <w:proofErr w:type="spellStart"/>
       <w:r>
         <w:rPr>
           <w:rFonts w:ascii="Courier New" w:hAnsi="Courier New"/>
@@ -1817,7 +1711,6 @@
         </w:rPr>
         <w:t>shapes</w:t>
       </w:r>
-      <w:proofErr w:type="spellEnd"/>
       <w:r>
         <w:rPr>
           <w:w w:val="115"/>
@@ -1968,7 +1861,6 @@
         </w:rPr>
         <w:t xml:space="preserve"> </w:t>
       </w:r>
-      <w:proofErr w:type="spellStart"/>
       <w:r>
         <w:rPr>
           <w:color w:val="0000FF"/>
@@ -1977,7 +1869,6 @@
         </w:rPr>
         <w:t>BlueJ</w:t>
       </w:r>
-      <w:proofErr w:type="spellEnd"/>
       <w:r>
         <w:rPr>
           <w:w w:val="115"/>
@@ -2009,7 +1900,6 @@
         </w:rPr>
         <w:t xml:space="preserve">y ábranlo en </w:t>
       </w:r>
-      <w:proofErr w:type="spellStart"/>
       <w:r>
         <w:rPr>
           <w:color w:val="0000FF"/>
@@ -2018,7 +1908,6 @@
         </w:rPr>
         <w:t>BlueJ</w:t>
       </w:r>
-      <w:proofErr w:type="spellEnd"/>
     </w:p>
     <w:p>
       <w:pPr>
@@ -2194,7 +2083,6 @@
         </w:rPr>
         <w:t>“</w:t>
       </w:r>
-      <w:proofErr w:type="spellStart"/>
       <w:r>
         <w:rPr>
           <w:rFonts w:ascii="Courier New" w:hAnsi="Courier New"/>
@@ -2203,7 +2091,6 @@
         </w:rPr>
         <w:t>shapes</w:t>
       </w:r>
-      <w:proofErr w:type="spellEnd"/>
       <w:r>
         <w:rPr>
           <w:rFonts w:ascii="Courier New" w:hAnsi="Courier New"/>
@@ -2270,14 +2157,12 @@
           <w:sz w:val="20"/>
         </w:rPr>
       </w:pPr>
-      <w:proofErr w:type="spellStart"/>
       <w:r>
         <w:rPr>
           <w:sz w:val="20"/>
         </w:rPr>
         <w:t>Rectangule</w:t>
       </w:r>
-      <w:proofErr w:type="spellEnd"/>
     </w:p>
     <w:p>
       <w:pPr>
@@ -2295,14 +2180,12 @@
           <w:sz w:val="20"/>
         </w:rPr>
       </w:pPr>
-      <w:proofErr w:type="spellStart"/>
       <w:r>
         <w:rPr>
           <w:sz w:val="20"/>
         </w:rPr>
         <w:t>Circle</w:t>
       </w:r>
-      <w:proofErr w:type="spellEnd"/>
     </w:p>
     <w:p>
       <w:pPr>
@@ -2389,19 +2272,11 @@
           <w:sz w:val="20"/>
         </w:rPr>
       </w:pPr>
-      <w:proofErr w:type="spellStart"/>
-      <w:r>
-        <w:rPr>
-          <w:sz w:val="20"/>
-        </w:rPr>
-        <w:t>Rectangule</w:t>
-      </w:r>
-      <w:proofErr w:type="spellEnd"/>
-      <w:r>
-        <w:rPr>
-          <w:sz w:val="20"/>
-        </w:rPr>
-        <w:t xml:space="preserve"> </w:t>
+      <w:r>
+        <w:rPr>
+          <w:sz w:val="20"/>
+        </w:rPr>
+        <w:t xml:space="preserve">Rectangule </w:t>
       </w:r>
       <w:r>
         <w:rPr>
@@ -2413,16 +2288,8 @@
         <w:rPr>
           <w:sz w:val="20"/>
         </w:rPr>
-        <w:t xml:space="preserve"> </w:t>
-      </w:r>
-      <w:proofErr w:type="spellStart"/>
-      <w:r>
-        <w:rPr>
-          <w:sz w:val="20"/>
-        </w:rPr>
-        <w:t>Canvas</w:t>
-      </w:r>
-      <w:proofErr w:type="spellEnd"/>
+        <w:t xml:space="preserve"> Canvas</w:t>
+      </w:r>
     </w:p>
     <w:p>
       <w:pPr>
@@ -2440,19 +2307,11 @@
           <w:sz w:val="20"/>
         </w:rPr>
       </w:pPr>
-      <w:proofErr w:type="spellStart"/>
-      <w:r>
-        <w:rPr>
-          <w:sz w:val="20"/>
-        </w:rPr>
-        <w:t>Circle</w:t>
-      </w:r>
-      <w:proofErr w:type="spellEnd"/>
-      <w:r>
-        <w:rPr>
-          <w:sz w:val="20"/>
-        </w:rPr>
-        <w:t xml:space="preserve"> </w:t>
+      <w:r>
+        <w:rPr>
+          <w:sz w:val="20"/>
+        </w:rPr>
+        <w:t xml:space="preserve">Circle </w:t>
       </w:r>
       <w:r>
         <w:rPr>
@@ -2464,16 +2323,8 @@
         <w:rPr>
           <w:sz w:val="20"/>
         </w:rPr>
-        <w:t xml:space="preserve"> </w:t>
-      </w:r>
-      <w:proofErr w:type="spellStart"/>
-      <w:r>
-        <w:rPr>
-          <w:sz w:val="20"/>
-        </w:rPr>
-        <w:t>Canvas</w:t>
-      </w:r>
-      <w:proofErr w:type="spellEnd"/>
+        <w:t xml:space="preserve"> Canvas</w:t>
+      </w:r>
     </w:p>
     <w:p>
       <w:pPr>
@@ -2507,16 +2358,8 @@
         <w:rPr>
           <w:sz w:val="20"/>
         </w:rPr>
-        <w:t xml:space="preserve"> </w:t>
-      </w:r>
-      <w:proofErr w:type="spellStart"/>
-      <w:r>
-        <w:rPr>
-          <w:sz w:val="20"/>
-        </w:rPr>
-        <w:t>Canvas</w:t>
-      </w:r>
-      <w:proofErr w:type="spellEnd"/>
+        <w:t xml:space="preserve"> Canvas</w:t>
+      </w:r>
     </w:p>
     <w:p>
       <w:pPr>
@@ -2603,7 +2446,6 @@
         </w:rPr>
         <w:t xml:space="preserve">¿qué clases tiene el paquete </w:t>
       </w:r>
-      <w:proofErr w:type="spellStart"/>
       <w:r>
         <w:rPr>
           <w:rFonts w:ascii="Courier New" w:hAnsi="Courier New"/>
@@ -2612,7 +2454,6 @@
         </w:rPr>
         <w:t>shapes</w:t>
       </w:r>
-      <w:proofErr w:type="spellEnd"/>
       <w:r>
         <w:rPr>
           <w:w w:val="115"/>
@@ -2637,14 +2478,12 @@
           <w:sz w:val="20"/>
         </w:rPr>
       </w:pPr>
-      <w:proofErr w:type="spellStart"/>
       <w:r>
         <w:rPr>
           <w:sz w:val="20"/>
         </w:rPr>
         <w:t>Rectangule</w:t>
       </w:r>
-      <w:proofErr w:type="spellEnd"/>
     </w:p>
     <w:p>
       <w:pPr>
@@ -2662,14 +2501,12 @@
           <w:sz w:val="20"/>
         </w:rPr>
       </w:pPr>
-      <w:proofErr w:type="spellStart"/>
       <w:r>
         <w:rPr>
           <w:sz w:val="20"/>
         </w:rPr>
         <w:t>Circle</w:t>
       </w:r>
-      <w:proofErr w:type="spellEnd"/>
     </w:p>
     <w:p>
       <w:pPr>
@@ -2713,7 +2550,6 @@
         </w:rPr>
         <w:t xml:space="preserve">¿qué atributos tiene la clase </w:t>
       </w:r>
-      <w:proofErr w:type="spellStart"/>
       <w:r>
         <w:rPr>
           <w:rFonts w:ascii="Courier New" w:hAnsi="Courier New"/>
@@ -2722,7 +2558,6 @@
         </w:rPr>
         <w:t>Circle</w:t>
       </w:r>
-      <w:proofErr w:type="spellEnd"/>
       <w:r>
         <w:rPr>
           <w:w w:val="115"/>
@@ -2983,7 +2818,6 @@
         </w:rPr>
         <w:t xml:space="preserve"> </w:t>
       </w:r>
-      <w:proofErr w:type="spellStart"/>
       <w:r>
         <w:rPr>
           <w:rFonts w:ascii="Courier New" w:hAnsi="Courier New"/>
@@ -2992,7 +2826,6 @@
         </w:rPr>
         <w:t>Circle</w:t>
       </w:r>
-      <w:proofErr w:type="spellEnd"/>
       <w:r>
         <w:rPr>
           <w:rFonts w:ascii="Courier New" w:hAnsi="Courier New"/>
@@ -3117,7 +2950,6 @@
           <w:sz w:val="20"/>
         </w:rPr>
       </w:pPr>
-      <w:proofErr w:type="spellStart"/>
       <w:r>
         <w:rPr>
           <w:w w:val="115"/>
@@ -3125,7 +2957,6 @@
         </w:rPr>
         <w:t>makeVisible</w:t>
       </w:r>
-      <w:proofErr w:type="spellEnd"/>
     </w:p>
     <w:p>
       <w:pPr>
@@ -3144,7 +2975,6 @@
           <w:sz w:val="20"/>
         </w:rPr>
       </w:pPr>
-      <w:proofErr w:type="spellStart"/>
       <w:r>
         <w:rPr>
           <w:w w:val="115"/>
@@ -3152,7 +2982,6 @@
         </w:rPr>
         <w:t>makeInvisible</w:t>
       </w:r>
-      <w:proofErr w:type="spellEnd"/>
     </w:p>
     <w:p>
       <w:pPr>
@@ -3171,7 +3000,6 @@
           <w:sz w:val="20"/>
         </w:rPr>
       </w:pPr>
-      <w:proofErr w:type="spellStart"/>
       <w:r>
         <w:rPr>
           <w:w w:val="115"/>
@@ -3179,7 +3007,6 @@
         </w:rPr>
         <w:t>moveRight</w:t>
       </w:r>
-      <w:proofErr w:type="spellEnd"/>
     </w:p>
     <w:p>
       <w:pPr>
@@ -3198,7 +3025,6 @@
           <w:sz w:val="20"/>
         </w:rPr>
       </w:pPr>
-      <w:proofErr w:type="spellStart"/>
       <w:r>
         <w:rPr>
           <w:w w:val="115"/>
@@ -3206,7 +3032,6 @@
         </w:rPr>
         <w:t>moveLeft</w:t>
       </w:r>
-      <w:proofErr w:type="spellEnd"/>
     </w:p>
     <w:p>
       <w:pPr>
@@ -3225,7 +3050,6 @@
           <w:sz w:val="20"/>
         </w:rPr>
       </w:pPr>
-      <w:proofErr w:type="spellStart"/>
       <w:r>
         <w:rPr>
           <w:w w:val="115"/>
@@ -3233,7 +3057,6 @@
         </w:rPr>
         <w:t>moveUp</w:t>
       </w:r>
-      <w:proofErr w:type="spellEnd"/>
     </w:p>
     <w:p>
       <w:pPr>
@@ -3252,7 +3075,6 @@
           <w:sz w:val="20"/>
         </w:rPr>
       </w:pPr>
-      <w:proofErr w:type="spellStart"/>
       <w:r>
         <w:rPr>
           <w:w w:val="115"/>
@@ -3260,7 +3082,6 @@
         </w:rPr>
         <w:t>moveDown</w:t>
       </w:r>
-      <w:proofErr w:type="spellEnd"/>
     </w:p>
     <w:p>
       <w:pPr>
@@ -3279,7 +3100,6 @@
           <w:sz w:val="20"/>
         </w:rPr>
       </w:pPr>
-      <w:proofErr w:type="spellStart"/>
       <w:r>
         <w:rPr>
           <w:w w:val="115"/>
@@ -3287,7 +3107,6 @@
         </w:rPr>
         <w:t>moveHorizontal</w:t>
       </w:r>
-      <w:proofErr w:type="spellEnd"/>
     </w:p>
     <w:p>
       <w:pPr>
@@ -3306,7 +3125,6 @@
           <w:sz w:val="20"/>
         </w:rPr>
       </w:pPr>
-      <w:proofErr w:type="spellStart"/>
       <w:r>
         <w:rPr>
           <w:w w:val="115"/>
@@ -3314,7 +3132,6 @@
         </w:rPr>
         <w:t>moveVertical</w:t>
       </w:r>
-      <w:proofErr w:type="spellEnd"/>
     </w:p>
     <w:p>
       <w:pPr>
@@ -3333,7 +3150,6 @@
           <w:sz w:val="20"/>
         </w:rPr>
       </w:pPr>
-      <w:proofErr w:type="spellStart"/>
       <w:r>
         <w:rPr>
           <w:w w:val="115"/>
@@ -3341,7 +3157,6 @@
         </w:rPr>
         <w:t>slowMoveHorizontal</w:t>
       </w:r>
-      <w:proofErr w:type="spellEnd"/>
     </w:p>
     <w:p>
       <w:pPr>
@@ -3360,7 +3175,6 @@
           <w:sz w:val="20"/>
         </w:rPr>
       </w:pPr>
-      <w:proofErr w:type="spellStart"/>
       <w:r>
         <w:rPr>
           <w:w w:val="115"/>
@@ -3368,7 +3182,6 @@
         </w:rPr>
         <w:t>slowMoveVertical</w:t>
       </w:r>
-      <w:proofErr w:type="spellEnd"/>
     </w:p>
     <w:p>
       <w:pPr>
@@ -3387,7 +3200,6 @@
           <w:sz w:val="20"/>
         </w:rPr>
       </w:pPr>
-      <w:proofErr w:type="spellStart"/>
       <w:r>
         <w:rPr>
           <w:w w:val="115"/>
@@ -3395,7 +3207,6 @@
         </w:rPr>
         <w:t>changeSize</w:t>
       </w:r>
-      <w:proofErr w:type="spellEnd"/>
     </w:p>
     <w:p>
       <w:pPr>
@@ -3414,7 +3225,6 @@
           <w:sz w:val="20"/>
         </w:rPr>
       </w:pPr>
-      <w:proofErr w:type="spellStart"/>
       <w:r>
         <w:rPr>
           <w:w w:val="115"/>
@@ -3422,7 +3232,6 @@
         </w:rPr>
         <w:t>changeColor</w:t>
       </w:r>
-      <w:proofErr w:type="spellEnd"/>
     </w:p>
     <w:p>
       <w:pPr>
@@ -3441,7 +3250,6 @@
           <w:sz w:val="20"/>
         </w:rPr>
       </w:pPr>
-      <w:proofErr w:type="spellStart"/>
       <w:r>
         <w:rPr>
           <w:w w:val="115"/>
@@ -3449,7 +3257,6 @@
         </w:rPr>
         <w:t>draw</w:t>
       </w:r>
-      <w:proofErr w:type="spellEnd"/>
     </w:p>
     <w:p>
       <w:pPr>
@@ -3572,23 +3379,13 @@
         </w:rPr>
         <w:t xml:space="preserve">de cada clase está el detalle de la implementación. Revisen el código de la clase </w:t>
       </w:r>
-      <w:proofErr w:type="spellStart"/>
       <w:r>
         <w:rPr>
           <w:rFonts w:ascii="Courier New" w:hAnsi="Courier New"/>
           <w:w w:val="115"/>
           <w:sz w:val="20"/>
         </w:rPr>
-        <w:t>Circle</w:t>
-      </w:r>
-      <w:proofErr w:type="spellEnd"/>
-      <w:r>
-        <w:rPr>
-          <w:rFonts w:ascii="Courier New" w:hAnsi="Courier New"/>
-          <w:w w:val="115"/>
-          <w:sz w:val="20"/>
-        </w:rPr>
-        <w:t xml:space="preserve">. </w:t>
+        <w:t xml:space="preserve">Circle. </w:t>
       </w:r>
       <w:r>
         <w:rPr>
@@ -3660,23 +3457,7 @@
           <w:w w:val="115"/>
           <w:sz w:val="20"/>
         </w:rPr>
-        <w:t xml:space="preserve"> ¿</w:t>
-      </w:r>
-      <w:proofErr w:type="gramStart"/>
-      <w:r>
-        <w:rPr>
-          <w:w w:val="115"/>
-          <w:sz w:val="20"/>
-        </w:rPr>
-        <w:t>cuáles</w:t>
-      </w:r>
-      <w:proofErr w:type="gramEnd"/>
-      <w:r>
-        <w:rPr>
-          <w:w w:val="115"/>
-          <w:sz w:val="20"/>
-        </w:rPr>
-        <w:t xml:space="preserve"> son privados y cuáles públicos?. </w:t>
+        <w:t xml:space="preserve"> ¿cuáles son privados y cuáles públicos?. </w:t>
       </w:r>
     </w:p>
     <w:p>
@@ -3980,21 +3761,7 @@
         <w:rPr>
           <w:w w:val="115"/>
         </w:rPr>
-        <w:t xml:space="preserve">Tiene 14 </w:t>
-      </w:r>
-      <w:proofErr w:type="spellStart"/>
-      <w:r>
-        <w:rPr>
-          <w:w w:val="115"/>
-        </w:rPr>
-        <w:t>metodos</w:t>
-      </w:r>
-      <w:proofErr w:type="spellEnd"/>
-      <w:r>
-        <w:rPr>
-          <w:w w:val="115"/>
-        </w:rPr>
-        <w:t xml:space="preserve"> </w:t>
+        <w:t xml:space="preserve">Tiene 14 metodos </w:t>
       </w:r>
     </w:p>
     <w:p>
@@ -4062,7 +3829,6 @@
           <w:w w:val="115"/>
         </w:rPr>
       </w:pPr>
-      <w:proofErr w:type="spellStart"/>
       <w:r>
         <w:rPr>
           <w:w w:val="115"/>
@@ -4075,7 +3841,6 @@
         </w:rPr>
         <w:t>raw</w:t>
       </w:r>
-      <w:proofErr w:type="spellEnd"/>
     </w:p>
     <w:p>
       <w:pPr>
@@ -4187,11 +3952,9 @@
         </w:tabs>
         <w:ind w:right="1047"/>
       </w:pPr>
-      <w:proofErr w:type="spellStart"/>
       <w:r>
         <w:t>makeVisible</w:t>
       </w:r>
-      <w:proofErr w:type="spellEnd"/>
     </w:p>
     <w:p>
       <w:pPr>
@@ -4205,11 +3968,9 @@
         </w:tabs>
         <w:ind w:right="1047"/>
       </w:pPr>
-      <w:proofErr w:type="spellStart"/>
       <w:r>
         <w:t>makeInvisible</w:t>
       </w:r>
-      <w:proofErr w:type="spellEnd"/>
     </w:p>
     <w:p>
       <w:pPr>
@@ -4223,11 +3984,9 @@
         </w:tabs>
         <w:ind w:right="1047"/>
       </w:pPr>
-      <w:proofErr w:type="spellStart"/>
       <w:r>
         <w:t>moveHorizontal</w:t>
       </w:r>
-      <w:proofErr w:type="spellEnd"/>
     </w:p>
     <w:p>
       <w:pPr>
@@ -4241,11 +4000,9 @@
         </w:tabs>
         <w:ind w:right="1047"/>
       </w:pPr>
-      <w:proofErr w:type="spellStart"/>
       <w:r>
         <w:t>moveVertical</w:t>
       </w:r>
-      <w:proofErr w:type="spellEnd"/>
     </w:p>
     <w:p>
       <w:pPr>
@@ -4259,11 +4016,9 @@
         </w:tabs>
         <w:ind w:right="1047"/>
       </w:pPr>
-      <w:proofErr w:type="spellStart"/>
       <w:r>
         <w:t>slowMoveHorizontal</w:t>
       </w:r>
-      <w:proofErr w:type="spellEnd"/>
     </w:p>
     <w:p>
       <w:pPr>
@@ -4277,11 +4032,9 @@
         </w:tabs>
         <w:ind w:right="1047"/>
       </w:pPr>
-      <w:proofErr w:type="spellStart"/>
       <w:r>
         <w:t>slowMoveVertical</w:t>
       </w:r>
-      <w:proofErr w:type="spellEnd"/>
     </w:p>
     <w:p>
       <w:pPr>
@@ -4295,11 +4048,9 @@
         </w:tabs>
         <w:ind w:right="1047"/>
       </w:pPr>
-      <w:proofErr w:type="spellStart"/>
       <w:r>
         <w:t>changeSize</w:t>
       </w:r>
-      <w:proofErr w:type="spellEnd"/>
     </w:p>
     <w:p>
       <w:pPr>
@@ -4313,11 +4064,9 @@
         </w:tabs>
         <w:ind w:right="1047"/>
       </w:pPr>
-      <w:proofErr w:type="spellStart"/>
       <w:r>
         <w:t>changeColor</w:t>
       </w:r>
-      <w:proofErr w:type="spellEnd"/>
     </w:p>
     <w:p>
       <w:pPr>
@@ -4627,7 +4376,6 @@
         </w:rPr>
         <w:t xml:space="preserve"> </w:t>
       </w:r>
-      <w:proofErr w:type="spellStart"/>
       <w:r>
         <w:rPr>
           <w:rFonts w:ascii="Courier New" w:hAnsi="Courier New"/>
@@ -4636,7 +4384,6 @@
         </w:rPr>
         <w:t>Circle</w:t>
       </w:r>
-      <w:proofErr w:type="spellEnd"/>
       <w:r>
         <w:rPr>
           <w:rFonts w:ascii="Courier New" w:hAnsi="Courier New"/>
@@ -4944,7 +4691,6 @@
         </w:rPr>
         <w:t>“</w:t>
       </w:r>
-      <w:proofErr w:type="spellStart"/>
       <w:r>
         <w:rPr>
           <w:rFonts w:ascii="Courier New" w:hAnsi="Courier New"/>
@@ -4953,7 +4699,6 @@
         </w:rPr>
         <w:t>shapes</w:t>
       </w:r>
-      <w:proofErr w:type="spellEnd"/>
       <w:r>
         <w:rPr>
           <w:w w:val="115"/>
@@ -5059,21 +4804,12 @@
           <w:cols w:space="720"/>
         </w:sectPr>
       </w:pPr>
-      <w:proofErr w:type="spellStart"/>
       <w:r>
         <w:rPr>
           <w:rFonts w:ascii="Times New Roman"/>
           <w:sz w:val="20"/>
         </w:rPr>
-        <w:t>Menu</w:t>
-      </w:r>
-      <w:proofErr w:type="spellEnd"/>
-      <w:r>
-        <w:rPr>
-          <w:rFonts w:ascii="Times New Roman"/>
-          <w:sz w:val="20"/>
-        </w:rPr>
-        <w:t>: Tools-Project</w:t>
+        <w:t>Menu: Tools-Project</w:t>
       </w:r>
       <w:r>
         <w:rPr>
@@ -5083,7 +4819,6 @@
         </w:rPr>
         <w:t xml:space="preserve"> </w:t>
       </w:r>
-      <w:proofErr w:type="spellStart"/>
       <w:r>
         <w:rPr>
           <w:rFonts w:ascii="Times New Roman"/>
@@ -5091,7 +4826,6 @@
         </w:rPr>
         <w:t>Documentatio</w:t>
       </w:r>
-      <w:proofErr w:type="spellEnd"/>
     </w:p>
     <w:p>
       <w:pPr>
@@ -5455,19 +5189,11 @@
           <w:w w:val="115"/>
         </w:rPr>
       </w:pPr>
-      <w:proofErr w:type="spellStart"/>
-      <w:r>
-        <w:rPr>
-          <w:w w:val="115"/>
-        </w:rPr>
-        <w:t>Circulo</w:t>
-      </w:r>
-      <w:proofErr w:type="spellEnd"/>
-      <w:r>
-        <w:rPr>
-          <w:w w:val="115"/>
-        </w:rPr>
-        <w:t xml:space="preserve"> rojo(nube1)</w:t>
+      <w:r>
+        <w:rPr>
+          <w:w w:val="115"/>
+        </w:rPr>
+        <w:t>Circulo rojo(nube1)</w:t>
       </w:r>
     </w:p>
     <w:p>
@@ -5584,7 +5310,7 @@
                     <pic:cNvPicPr/>
                   </pic:nvPicPr>
                   <pic:blipFill rotWithShape="1">
-                    <a:blip r:embed="rId8" cstate="print">
+                    <a:blip r:embed="rId10" cstate="print">
                       <a:extLst>
                         <a:ext uri="{28A0092B-C50C-407E-A947-70E740481C1C}">
                           <a14:useLocalDpi xmlns:a14="http://schemas.microsoft.com/office/drawing/2010/main" val="0"/>
@@ -6043,7 +5769,6 @@
         </w:rPr>
         <w:t xml:space="preserve"> </w:t>
       </w:r>
-      <w:proofErr w:type="gramStart"/>
       <w:r>
         <w:rPr>
           <w:w w:val="115"/>
@@ -6066,7 +5791,6 @@
         </w:rPr>
         <w:t>:</w:t>
       </w:r>
-      <w:proofErr w:type="spellStart"/>
       <w:r>
         <w:rPr>
           <w:rFonts w:ascii="Courier New" w:hAnsi="Courier New"/>
@@ -6075,17 +5799,17 @@
         </w:rPr>
         <w:t>Circle</w:t>
       </w:r>
-      <w:proofErr w:type="spellEnd"/>
-      <w:proofErr w:type="gramEnd"/>
-      <w:r>
-        <w:fldChar w:fldCharType="begin"/>
-      </w:r>
-      <w:r>
-        <w:instrText xml:space="preserve"> HYPERLINK \l "_bookmark3" </w:instrText>
-      </w:r>
-      <w:r>
-        <w:fldChar w:fldCharType="separate"/>
-      </w:r>
+      <w:hyperlink w:anchor="_bookmark3" w:history="1">
+        <w:r>
+          <w:rPr>
+            <w:rFonts w:ascii="Courier New" w:hAnsi="Courier New"/>
+            <w:w w:val="115"/>
+            <w:position w:val="8"/>
+            <w:sz w:val="11"/>
+          </w:rPr>
+          <w:t>4</w:t>
+        </w:r>
+      </w:hyperlink>
       <w:r>
         <w:rPr>
           <w:rFonts w:ascii="Courier New" w:hAnsi="Courier New"/>
@@ -6093,34 +5817,16 @@
           <w:position w:val="8"/>
           <w:sz w:val="11"/>
         </w:rPr>
-        <w:t>4</w:t>
+        <w:t>,</w:t>
       </w:r>
       <w:r>
         <w:rPr>
           <w:rFonts w:ascii="Courier New" w:hAnsi="Courier New"/>
+          <w:spacing w:val="-16"/>
           <w:w w:val="115"/>
           <w:position w:val="8"/>
           <w:sz w:val="11"/>
         </w:rPr>
-        <w:fldChar w:fldCharType="end"/>
-      </w:r>
-      <w:r>
-        <w:rPr>
-          <w:rFonts w:ascii="Courier New" w:hAnsi="Courier New"/>
-          <w:w w:val="115"/>
-          <w:position w:val="8"/>
-          <w:sz w:val="11"/>
-        </w:rPr>
-        <w:t>,</w:t>
-      </w:r>
-      <w:r>
-        <w:rPr>
-          <w:rFonts w:ascii="Courier New" w:hAnsi="Courier New"/>
-          <w:spacing w:val="-16"/>
-          <w:w w:val="115"/>
-          <w:position w:val="8"/>
-          <w:sz w:val="11"/>
-        </w:rPr>
         <w:t xml:space="preserve"> </w:t>
       </w:r>
       <w:r>
@@ -6265,7 +5971,7 @@
           <w:lang w:val="es-CO" w:eastAsia="es-CO" w:bidi="ar-SA"/>
         </w:rPr>
         <w:drawing>
-          <wp:inline distT="0" distB="0" distL="0" distR="0" wp14:anchorId="361B3DAE" wp14:editId="135D136C">
+          <wp:inline distT="0" distB="0" distL="0" distR="0" wp14:anchorId="29C09D06" wp14:editId="5D54B6F6">
             <wp:extent cx="3124200" cy="3248025"/>
             <wp:effectExtent l="0" t="0" r="0" b="0"/>
             <wp:docPr id="7" name="Picture 7"/>
@@ -6280,7 +5986,7 @@
                     <pic:cNvPicPr/>
                   </pic:nvPicPr>
                   <pic:blipFill rotWithShape="1">
-                    <a:blip r:embed="rId9"/>
+                    <a:blip r:embed="rId11"/>
                     <a:srcRect l="50301" t="535" r="301" b="8175"/>
                     <a:stretch/>
                   </pic:blipFill>
@@ -6325,7 +6031,7 @@
           <w:lang w:val="es-CO" w:eastAsia="es-CO" w:bidi="ar-SA"/>
         </w:rPr>
         <w:drawing>
-          <wp:inline distT="0" distB="0" distL="0" distR="0" wp14:anchorId="116B1BE7" wp14:editId="551A2989">
+          <wp:inline distT="0" distB="0" distL="0" distR="0" wp14:anchorId="25C7BD6A" wp14:editId="7ABA571B">
             <wp:extent cx="3171825" cy="2990850"/>
             <wp:effectExtent l="0" t="0" r="0" b="0"/>
             <wp:docPr id="6" name="Picture 6"/>
@@ -6340,7 +6046,7 @@
                     <pic:cNvPicPr/>
                   </pic:nvPicPr>
                   <pic:blipFill rotWithShape="1">
-                    <a:blip r:embed="rId10"/>
+                    <a:blip r:embed="rId12"/>
                     <a:srcRect l="49850" t="6692" b="9246"/>
                     <a:stretch/>
                   </pic:blipFill>
@@ -6565,7 +6271,7 @@
           <w:lang w:val="es-CO" w:eastAsia="es-CO" w:bidi="ar-SA"/>
         </w:rPr>
         <w:drawing>
-          <wp:anchor distT="0" distB="0" distL="114300" distR="114300" simplePos="0" relativeHeight="251655168" behindDoc="0" locked="0" layoutInCell="1" allowOverlap="1" wp14:anchorId="0A81B4FD" wp14:editId="2D091252">
+          <wp:anchor distT="0" distB="0" distL="114300" distR="114300" simplePos="0" relativeHeight="251604992" behindDoc="0" locked="0" layoutInCell="1" allowOverlap="1" wp14:anchorId="35F616C7" wp14:editId="3CD4A590">
             <wp:simplePos x="0" y="0"/>
             <wp:positionH relativeFrom="column">
               <wp:posOffset>139700</wp:posOffset>
@@ -6588,7 +6294,7 @@
                     <pic:cNvPicPr/>
                   </pic:nvPicPr>
                   <pic:blipFill rotWithShape="1">
-                    <a:blip r:embed="rId11" cstate="print">
+                    <a:blip r:embed="rId13" cstate="print">
                       <a:extLst>
                         <a:ext uri="{28A0092B-C50C-407E-A947-70E740481C1C}">
                           <a14:useLocalDpi xmlns:a14="http://schemas.microsoft.com/office/drawing/2010/main" val="0"/>
@@ -6721,7 +6427,6 @@
         </w:rPr>
         <w:t xml:space="preserve"> </w:t>
       </w:r>
-      <w:proofErr w:type="gramStart"/>
       <w:r>
         <w:rPr>
           <w:w w:val="115"/>
@@ -6744,7 +6449,6 @@
         </w:rPr>
         <w:t>:</w:t>
       </w:r>
-      <w:proofErr w:type="spellStart"/>
       <w:r>
         <w:rPr>
           <w:rFonts w:ascii="Courier New" w:hAnsi="Courier New"/>
@@ -6753,35 +6457,17 @@
         </w:rPr>
         <w:t>Circle</w:t>
       </w:r>
-      <w:proofErr w:type="spellEnd"/>
-      <w:proofErr w:type="gramEnd"/>
-      <w:r>
-        <w:fldChar w:fldCharType="begin"/>
-      </w:r>
-      <w:r>
-        <w:instrText xml:space="preserve"> HYPERLINK \l "_bookmark4" </w:instrText>
-      </w:r>
-      <w:r>
-        <w:fldChar w:fldCharType="separate"/>
-      </w:r>
-      <w:r>
-        <w:rPr>
-          <w:rFonts w:ascii="Courier New" w:hAnsi="Courier New"/>
-          <w:w w:val="115"/>
-          <w:position w:val="8"/>
-          <w:sz w:val="11"/>
-        </w:rPr>
-        <w:t>5</w:t>
-      </w:r>
-      <w:r>
-        <w:rPr>
-          <w:rFonts w:ascii="Courier New" w:hAnsi="Courier New"/>
-          <w:w w:val="115"/>
-          <w:position w:val="8"/>
-          <w:sz w:val="11"/>
-        </w:rPr>
-        <w:fldChar w:fldCharType="end"/>
-      </w:r>
+      <w:hyperlink w:anchor="_bookmark4" w:history="1">
+        <w:r>
+          <w:rPr>
+            <w:rFonts w:ascii="Courier New" w:hAnsi="Courier New"/>
+            <w:w w:val="115"/>
+            <w:position w:val="8"/>
+            <w:sz w:val="11"/>
+          </w:rPr>
+          <w:t>5</w:t>
+        </w:r>
+      </w:hyperlink>
       <w:r>
         <w:rPr>
           <w:rFonts w:ascii="Courier New" w:hAnsi="Courier New"/>
@@ -6951,7 +6637,6 @@
         </w:rPr>
         <w:t>- con “</w:t>
       </w:r>
-      <w:proofErr w:type="spellStart"/>
       <w:r>
         <w:rPr>
           <w:rFonts w:ascii="Courier New" w:hAnsi="Courier New"/>
@@ -6960,7 +6645,6 @@
         </w:rPr>
         <w:t>shapes</w:t>
       </w:r>
-      <w:proofErr w:type="spellEnd"/>
       <w:r>
         <w:rPr>
           <w:w w:val="115"/>
@@ -7239,7 +6923,7 @@
           <w:lang w:val="es-CO" w:eastAsia="es-CO" w:bidi="ar-SA"/>
         </w:rPr>
         <w:drawing>
-          <wp:inline distT="0" distB="0" distL="0" distR="0" wp14:anchorId="140A90BF" wp14:editId="745FA57B">
+          <wp:inline distT="0" distB="0" distL="0" distR="0" wp14:anchorId="658F743E" wp14:editId="4B6B6AAE">
             <wp:extent cx="4527086" cy="1948148"/>
             <wp:effectExtent l="0" t="0" r="0" b="0"/>
             <wp:docPr id="1" name="image2.png"/>
@@ -7254,7 +6938,7 @@
                     <pic:cNvPicPr/>
                   </pic:nvPicPr>
                   <pic:blipFill>
-                    <a:blip r:embed="rId12" cstate="print"/>
+                    <a:blip r:embed="rId14" cstate="print"/>
                     <a:stretch>
                       <a:fillRect/>
                     </a:stretch>
@@ -7475,24 +7159,35 @@
           <w:sz w:val="20"/>
         </w:rPr>
       </w:pPr>
+    </w:p>
+    <w:p>
+      <w:pPr>
+        <w:tabs>
+          <w:tab w:val="left" w:pos="1182"/>
+        </w:tabs>
+        <w:spacing w:line="238" w:lineRule="exact"/>
+        <w:rPr>
+          <w:sz w:val="20"/>
+        </w:rPr>
+      </w:pPr>
       <w:r>
         <w:rPr>
           <w:noProof/>
           <w:lang w:val="es-CO" w:eastAsia="es-CO" w:bidi="ar-SA"/>
         </w:rPr>
         <w:drawing>
-          <wp:anchor distT="0" distB="0" distL="114300" distR="114300" simplePos="0" relativeHeight="251695104" behindDoc="0" locked="0" layoutInCell="1" allowOverlap="1" wp14:anchorId="75C767C6" wp14:editId="7DE51B53">
+          <wp:anchor distT="0" distB="0" distL="114300" distR="114300" simplePos="0" relativeHeight="251719680" behindDoc="0" locked="0" layoutInCell="1" allowOverlap="1" wp14:anchorId="44C0D24D" wp14:editId="3450BC33">
             <wp:simplePos x="0" y="0"/>
             <wp:positionH relativeFrom="column">
-              <wp:posOffset>1101725</wp:posOffset>
+              <wp:posOffset>1397000</wp:posOffset>
             </wp:positionH>
             <wp:positionV relativeFrom="paragraph">
-              <wp:posOffset>63500</wp:posOffset>
+              <wp:posOffset>8255</wp:posOffset>
             </wp:positionV>
-            <wp:extent cx="1400175" cy="781050"/>
+            <wp:extent cx="2266950" cy="1905000"/>
             <wp:effectExtent l="0" t="0" r="0" b="0"/>
             <wp:wrapSquare wrapText="bothSides"/>
-            <wp:docPr id="10" name="Imagen 10"/>
+            <wp:docPr id="11" name="Imagen 11"/>
             <wp:cNvGraphicFramePr>
               <a:graphicFrameLocks xmlns:a="http://schemas.openxmlformats.org/drawingml/2006/main" noChangeAspect="1"/>
             </wp:cNvGraphicFramePr>
@@ -7504,20 +7199,20 @@
                     <pic:cNvPicPr/>
                   </pic:nvPicPr>
                   <pic:blipFill rotWithShape="1">
-                    <a:blip r:embed="rId13">
+                    <a:blip r:embed="rId15" cstate="print">
                       <a:extLst>
                         <a:ext uri="{28A0092B-C50C-407E-A947-70E740481C1C}">
                           <a14:useLocalDpi xmlns:a14="http://schemas.microsoft.com/office/drawing/2010/main" val="0"/>
                         </a:ext>
                       </a:extLst>
                     </a:blip>
-                    <a:srcRect l="61746" t="38037" r="16116" b="39999"/>
+                    <a:srcRect l="50452" t="21965" r="6175" b="13214"/>
                     <a:stretch/>
                   </pic:blipFill>
                   <pic:spPr bwMode="auto">
                     <a:xfrm>
                       <a:off x="0" y="0"/>
-                      <a:ext cx="1400175" cy="781050"/>
+                      <a:ext cx="2266950" cy="1905000"/>
                     </a:xfrm>
                     <a:prstGeom prst="rect">
                       <a:avLst/>
@@ -7551,6 +7246,143 @@
         </w:tabs>
         <w:spacing w:line="238" w:lineRule="exact"/>
         <w:rPr>
+          <w:sz w:val="20"/>
+        </w:rPr>
+      </w:pPr>
+    </w:p>
+    <w:p>
+      <w:pPr>
+        <w:tabs>
+          <w:tab w:val="left" w:pos="1182"/>
+        </w:tabs>
+        <w:spacing w:line="238" w:lineRule="exact"/>
+        <w:rPr>
+          <w:sz w:val="20"/>
+        </w:rPr>
+      </w:pPr>
+    </w:p>
+    <w:p>
+      <w:pPr>
+        <w:tabs>
+          <w:tab w:val="left" w:pos="1182"/>
+        </w:tabs>
+        <w:spacing w:line="238" w:lineRule="exact"/>
+        <w:rPr>
+          <w:sz w:val="20"/>
+        </w:rPr>
+      </w:pPr>
+    </w:p>
+    <w:p>
+      <w:pPr>
+        <w:tabs>
+          <w:tab w:val="left" w:pos="1182"/>
+        </w:tabs>
+        <w:spacing w:line="238" w:lineRule="exact"/>
+        <w:rPr>
+          <w:sz w:val="20"/>
+        </w:rPr>
+      </w:pPr>
+    </w:p>
+    <w:p>
+      <w:pPr>
+        <w:pStyle w:val="Prrafodelista"/>
+        <w:tabs>
+          <w:tab w:val="left" w:pos="1182"/>
+        </w:tabs>
+        <w:spacing w:line="238" w:lineRule="exact"/>
+        <w:ind w:firstLine="0"/>
+        <w:rPr>
+          <w:sz w:val="20"/>
+        </w:rPr>
+      </w:pPr>
+    </w:p>
+    <w:p>
+      <w:pPr>
+        <w:pStyle w:val="Prrafodelista"/>
+        <w:tabs>
+          <w:tab w:val="left" w:pos="1182"/>
+        </w:tabs>
+        <w:spacing w:line="238" w:lineRule="exact"/>
+        <w:ind w:firstLine="0"/>
+        <w:rPr>
+          <w:sz w:val="20"/>
+        </w:rPr>
+      </w:pPr>
+    </w:p>
+    <w:p>
+      <w:pPr>
+        <w:pStyle w:val="Prrafodelista"/>
+        <w:tabs>
+          <w:tab w:val="left" w:pos="1182"/>
+        </w:tabs>
+        <w:spacing w:line="238" w:lineRule="exact"/>
+        <w:ind w:firstLine="0"/>
+        <w:rPr>
+          <w:sz w:val="20"/>
+        </w:rPr>
+      </w:pPr>
+    </w:p>
+    <w:p>
+      <w:pPr>
+        <w:pStyle w:val="Prrafodelista"/>
+        <w:tabs>
+          <w:tab w:val="left" w:pos="1182"/>
+        </w:tabs>
+        <w:spacing w:line="238" w:lineRule="exact"/>
+        <w:ind w:firstLine="0"/>
+        <w:rPr>
+          <w:sz w:val="20"/>
+        </w:rPr>
+      </w:pPr>
+    </w:p>
+    <w:p>
+      <w:pPr>
+        <w:pStyle w:val="Prrafodelista"/>
+        <w:tabs>
+          <w:tab w:val="left" w:pos="1182"/>
+        </w:tabs>
+        <w:spacing w:line="238" w:lineRule="exact"/>
+        <w:ind w:firstLine="0"/>
+        <w:rPr>
+          <w:sz w:val="20"/>
+        </w:rPr>
+      </w:pPr>
+    </w:p>
+    <w:p>
+      <w:pPr>
+        <w:pStyle w:val="Prrafodelista"/>
+        <w:tabs>
+          <w:tab w:val="left" w:pos="1182"/>
+        </w:tabs>
+        <w:spacing w:line="238" w:lineRule="exact"/>
+        <w:ind w:firstLine="0"/>
+        <w:rPr>
+          <w:sz w:val="20"/>
+        </w:rPr>
+      </w:pPr>
+    </w:p>
+    <w:p>
+      <w:pPr>
+        <w:pStyle w:val="Prrafodelista"/>
+        <w:tabs>
+          <w:tab w:val="left" w:pos="1182"/>
+        </w:tabs>
+        <w:spacing w:line="238" w:lineRule="exact"/>
+        <w:ind w:firstLine="0"/>
+        <w:rPr>
+          <w:sz w:val="20"/>
+        </w:rPr>
+      </w:pPr>
+    </w:p>
+    <w:p>
+      <w:pPr>
+        <w:pStyle w:val="Prrafodelista"/>
+        <w:tabs>
+          <w:tab w:val="left" w:pos="1182"/>
+        </w:tabs>
+        <w:spacing w:line="238" w:lineRule="exact"/>
+        <w:ind w:firstLine="0"/>
+        <w:rPr>
           <w:noProof/>
           <w:lang w:val="es-CO" w:eastAsia="es-CO" w:bidi="ar-SA"/>
         </w:rPr>
@@ -7558,59 +7390,84 @@
     </w:p>
     <w:p>
       <w:pPr>
+        <w:pStyle w:val="Prrafodelista"/>
         <w:tabs>
           <w:tab w:val="left" w:pos="1182"/>
         </w:tabs>
         <w:spacing w:line="238" w:lineRule="exact"/>
+        <w:ind w:firstLine="0"/>
+        <w:rPr>
+          <w:sz w:val="20"/>
+        </w:rPr>
+      </w:pPr>
+      <w:r>
         <w:rPr>
           <w:noProof/>
           <w:lang w:val="es-CO" w:eastAsia="es-CO" w:bidi="ar-SA"/>
         </w:rPr>
-      </w:pPr>
-    </w:p>
-    <w:p>
-      <w:pPr>
-        <w:tabs>
-          <w:tab w:val="left" w:pos="1182"/>
-        </w:tabs>
-        <w:spacing w:line="238" w:lineRule="exact"/>
-        <w:rPr>
-          <w:sz w:val="20"/>
-        </w:rPr>
-      </w:pPr>
-    </w:p>
-    <w:p>
-      <w:pPr>
-        <w:tabs>
-          <w:tab w:val="left" w:pos="1182"/>
-        </w:tabs>
-        <w:spacing w:line="238" w:lineRule="exact"/>
-        <w:rPr>
-          <w:sz w:val="20"/>
-        </w:rPr>
-      </w:pPr>
-    </w:p>
-    <w:p>
-      <w:pPr>
-        <w:tabs>
-          <w:tab w:val="left" w:pos="1182"/>
-        </w:tabs>
-        <w:spacing w:line="238" w:lineRule="exact"/>
-        <w:rPr>
-          <w:sz w:val="20"/>
-        </w:rPr>
-      </w:pPr>
-    </w:p>
-    <w:p>
-      <w:pPr>
-        <w:tabs>
-          <w:tab w:val="left" w:pos="1182"/>
-        </w:tabs>
-        <w:spacing w:line="238" w:lineRule="exact"/>
-        <w:rPr>
-          <w:sz w:val="20"/>
-        </w:rPr>
-      </w:pPr>
+        <w:drawing>
+          <wp:anchor distT="0" distB="0" distL="114300" distR="114300" simplePos="0" relativeHeight="251663872" behindDoc="0" locked="0" layoutInCell="1" allowOverlap="1">
+            <wp:simplePos x="0" y="0"/>
+            <wp:positionH relativeFrom="column">
+              <wp:posOffset>749300</wp:posOffset>
+            </wp:positionH>
+            <wp:positionV relativeFrom="paragraph">
+              <wp:posOffset>-3151505</wp:posOffset>
+            </wp:positionV>
+            <wp:extent cx="2714625" cy="3276600"/>
+            <wp:effectExtent l="0" t="0" r="0" b="0"/>
+            <wp:wrapSquare wrapText="bothSides"/>
+            <wp:docPr id="12" name="Imagen 12"/>
+            <wp:cNvGraphicFramePr>
+              <a:graphicFrameLocks xmlns:a="http://schemas.openxmlformats.org/drawingml/2006/main" noChangeAspect="1"/>
+            </wp:cNvGraphicFramePr>
+            <a:graphic xmlns:a="http://schemas.openxmlformats.org/drawingml/2006/main">
+              <a:graphicData uri="http://schemas.openxmlformats.org/drawingml/2006/picture">
+                <pic:pic xmlns:pic="http://schemas.openxmlformats.org/drawingml/2006/picture">
+                  <pic:nvPicPr>
+                    <pic:cNvPr id="1" name=""/>
+                    <pic:cNvPicPr/>
+                  </pic:nvPicPr>
+                  <pic:blipFill rotWithShape="1">
+                    <a:blip r:embed="rId16">
+                      <a:extLst>
+                        <a:ext uri="{28A0092B-C50C-407E-A947-70E740481C1C}">
+                          <a14:useLocalDpi xmlns:a14="http://schemas.microsoft.com/office/drawing/2010/main" val="0"/>
+                        </a:ext>
+                      </a:extLst>
+                    </a:blip>
+                    <a:srcRect l="52259" r="4819" b="7857"/>
+                    <a:stretch/>
+                  </pic:blipFill>
+                  <pic:spPr bwMode="auto">
+                    <a:xfrm>
+                      <a:off x="0" y="0"/>
+                      <a:ext cx="2714625" cy="3276600"/>
+                    </a:xfrm>
+                    <a:prstGeom prst="rect">
+                      <a:avLst/>
+                    </a:prstGeom>
+                    <a:ln>
+                      <a:noFill/>
+                    </a:ln>
+                    <a:extLst>
+                      <a:ext uri="{53640926-AAD7-44D8-BBD7-CCE9431645EC}">
+                        <a14:shadowObscured xmlns:a14="http://schemas.microsoft.com/office/drawing/2010/main"/>
+                      </a:ext>
+                    </a:extLst>
+                  </pic:spPr>
+                </pic:pic>
+              </a:graphicData>
+            </a:graphic>
+            <wp14:sizeRelH relativeFrom="page">
+              <wp14:pctWidth>0</wp14:pctWidth>
+            </wp14:sizeRelH>
+            <wp14:sizeRelV relativeFrom="page">
+              <wp14:pctHeight>0</wp14:pctHeight>
+            </wp14:sizeRelV>
+          </wp:anchor>
+        </w:drawing>
+      </w:r>
     </w:p>
     <w:p>
       <w:pPr>
@@ -7620,6 +7477,167 @@
         </w:tabs>
         <w:spacing w:line="238" w:lineRule="exact"/>
         <w:ind w:firstLine="0"/>
+        <w:rPr>
+          <w:sz w:val="20"/>
+        </w:rPr>
+      </w:pPr>
+    </w:p>
+    <w:p>
+      <w:pPr>
+        <w:tabs>
+          <w:tab w:val="left" w:pos="1182"/>
+        </w:tabs>
+        <w:spacing w:line="238" w:lineRule="exact"/>
+        <w:rPr>
+          <w:sz w:val="20"/>
+        </w:rPr>
+      </w:pPr>
+    </w:p>
+    <w:p>
+      <w:pPr>
+        <w:tabs>
+          <w:tab w:val="left" w:pos="1182"/>
+        </w:tabs>
+        <w:spacing w:line="238" w:lineRule="exact"/>
+        <w:rPr>
+          <w:sz w:val="20"/>
+        </w:rPr>
+      </w:pPr>
+    </w:p>
+    <w:p>
+      <w:pPr>
+        <w:tabs>
+          <w:tab w:val="left" w:pos="1182"/>
+        </w:tabs>
+        <w:spacing w:line="238" w:lineRule="exact"/>
+        <w:rPr>
+          <w:sz w:val="20"/>
+        </w:rPr>
+      </w:pPr>
+    </w:p>
+    <w:p>
+      <w:pPr>
+        <w:pStyle w:val="Prrafodelista"/>
+        <w:tabs>
+          <w:tab w:val="left" w:pos="1182"/>
+        </w:tabs>
+        <w:spacing w:before="3" w:line="232" w:lineRule="auto"/>
+        <w:ind w:left="1181" w:right="327" w:firstLine="0"/>
+        <w:rPr>
+          <w:sz w:val="20"/>
+        </w:rPr>
+      </w:pPr>
+    </w:p>
+    <w:p>
+      <w:pPr>
+        <w:pStyle w:val="Prrafodelista"/>
+        <w:tabs>
+          <w:tab w:val="left" w:pos="1182"/>
+        </w:tabs>
+        <w:spacing w:before="3" w:line="232" w:lineRule="auto"/>
+        <w:ind w:left="1181" w:right="327" w:firstLine="0"/>
+        <w:rPr>
+          <w:sz w:val="20"/>
+        </w:rPr>
+      </w:pPr>
+    </w:p>
+    <w:p>
+      <w:pPr>
+        <w:pStyle w:val="Prrafodelista"/>
+        <w:tabs>
+          <w:tab w:val="left" w:pos="1182"/>
+        </w:tabs>
+        <w:spacing w:before="3" w:line="232" w:lineRule="auto"/>
+        <w:ind w:left="1181" w:right="327" w:firstLine="0"/>
+        <w:rPr>
+          <w:sz w:val="20"/>
+        </w:rPr>
+      </w:pPr>
+    </w:p>
+    <w:p>
+      <w:pPr>
+        <w:pStyle w:val="Prrafodelista"/>
+        <w:tabs>
+          <w:tab w:val="left" w:pos="1182"/>
+        </w:tabs>
+        <w:spacing w:before="3" w:line="232" w:lineRule="auto"/>
+        <w:ind w:left="1181" w:right="327" w:firstLine="0"/>
+        <w:rPr>
+          <w:sz w:val="20"/>
+        </w:rPr>
+      </w:pPr>
+    </w:p>
+    <w:p>
+      <w:pPr>
+        <w:pStyle w:val="Prrafodelista"/>
+        <w:tabs>
+          <w:tab w:val="left" w:pos="1182"/>
+        </w:tabs>
+        <w:spacing w:before="3" w:line="232" w:lineRule="auto"/>
+        <w:ind w:left="1181" w:right="327" w:firstLine="0"/>
+        <w:rPr>
+          <w:sz w:val="20"/>
+        </w:rPr>
+      </w:pPr>
+    </w:p>
+    <w:p>
+      <w:pPr>
+        <w:pStyle w:val="Prrafodelista"/>
+        <w:tabs>
+          <w:tab w:val="left" w:pos="1182"/>
+        </w:tabs>
+        <w:spacing w:before="3" w:line="232" w:lineRule="auto"/>
+        <w:ind w:left="1181" w:right="327" w:firstLine="0"/>
+        <w:rPr>
+          <w:sz w:val="20"/>
+        </w:rPr>
+      </w:pPr>
+    </w:p>
+    <w:p>
+      <w:pPr>
+        <w:pStyle w:val="Prrafodelista"/>
+        <w:tabs>
+          <w:tab w:val="left" w:pos="1182"/>
+        </w:tabs>
+        <w:spacing w:before="3" w:line="232" w:lineRule="auto"/>
+        <w:ind w:left="1181" w:right="327" w:firstLine="0"/>
+        <w:rPr>
+          <w:sz w:val="20"/>
+        </w:rPr>
+      </w:pPr>
+    </w:p>
+    <w:p>
+      <w:pPr>
+        <w:tabs>
+          <w:tab w:val="left" w:pos="1182"/>
+        </w:tabs>
+        <w:spacing w:before="3" w:line="232" w:lineRule="auto"/>
+        <w:ind w:right="327"/>
+        <w:rPr>
+          <w:sz w:val="20"/>
+        </w:rPr>
+      </w:pPr>
+    </w:p>
+    <w:p>
+      <w:pPr>
+        <w:tabs>
+          <w:tab w:val="left" w:pos="1182"/>
+        </w:tabs>
+        <w:spacing w:before="3" w:line="232" w:lineRule="auto"/>
+        <w:ind w:right="327"/>
+        <w:rPr>
+          <w:sz w:val="20"/>
+        </w:rPr>
+      </w:pPr>
+    </w:p>
+    <w:p>
+      <w:pPr>
+        <w:pStyle w:val="Prrafodelista"/>
+        <w:tabs>
+          <w:tab w:val="left" w:pos="1182"/>
+        </w:tabs>
+        <w:spacing w:before="3" w:line="232" w:lineRule="auto"/>
+        <w:ind w:left="1181" w:right="327" w:firstLine="0"/>
         <w:rPr>
           <w:sz w:val="20"/>
         </w:rPr>
@@ -7677,7 +7695,245 @@
           <w:w w:val="115"/>
           <w:sz w:val="20"/>
         </w:rPr>
-        <w:t xml:space="preserve"> existen? ¿cuántos objetos existen? ¿qué color tiene cada uno de ellos? ¿cuántos objetos se ven? Expliquen. Capturen la</w:t>
+        <w:t xml:space="preserve"> existen?</w:t>
+      </w:r>
+    </w:p>
+    <w:p>
+      <w:pPr>
+        <w:pStyle w:val="Prrafodelista"/>
+        <w:tabs>
+          <w:tab w:val="left" w:pos="1182"/>
+        </w:tabs>
+        <w:spacing w:before="3" w:line="232" w:lineRule="auto"/>
+        <w:ind w:left="1181" w:right="327" w:firstLine="0"/>
+        <w:rPr>
+          <w:sz w:val="20"/>
+        </w:rPr>
+      </w:pPr>
+      <w:r>
+        <w:rPr>
+          <w:sz w:val="20"/>
+        </w:rPr>
+        <w:t>Yellow</w:t>
+      </w:r>
+    </w:p>
+    <w:p>
+      <w:pPr>
+        <w:pStyle w:val="Prrafodelista"/>
+        <w:tabs>
+          <w:tab w:val="left" w:pos="1182"/>
+        </w:tabs>
+        <w:spacing w:before="3" w:line="232" w:lineRule="auto"/>
+        <w:ind w:left="1181" w:right="327" w:firstLine="0"/>
+        <w:rPr>
+          <w:sz w:val="20"/>
+        </w:rPr>
+      </w:pPr>
+      <w:r>
+        <w:rPr>
+          <w:sz w:val="20"/>
+        </w:rPr>
+        <w:t>Blue</w:t>
+      </w:r>
+    </w:p>
+    <w:p>
+      <w:pPr>
+        <w:pStyle w:val="Prrafodelista"/>
+        <w:tabs>
+          <w:tab w:val="left" w:pos="1182"/>
+        </w:tabs>
+        <w:spacing w:before="3" w:line="232" w:lineRule="auto"/>
+        <w:ind w:left="1181" w:right="327" w:firstLine="0"/>
+        <w:rPr>
+          <w:sz w:val="20"/>
+        </w:rPr>
+      </w:pPr>
+      <w:r>
+        <w:rPr>
+          <w:sz w:val="20"/>
+        </w:rPr>
+        <w:t>Red</w:t>
+      </w:r>
+    </w:p>
+    <w:p>
+      <w:pPr>
+        <w:pStyle w:val="Prrafodelista"/>
+        <w:tabs>
+          <w:tab w:val="left" w:pos="1182"/>
+        </w:tabs>
+        <w:spacing w:before="3" w:line="232" w:lineRule="auto"/>
+        <w:ind w:left="1181" w:right="327" w:firstLine="0"/>
+        <w:rPr>
+          <w:w w:val="115"/>
+          <w:sz w:val="20"/>
+        </w:rPr>
+      </w:pPr>
+      <w:r>
+        <w:rPr>
+          <w:w w:val="115"/>
+          <w:sz w:val="20"/>
+        </w:rPr>
+        <w:t xml:space="preserve">¿cuántos objetos existen? </w:t>
+      </w:r>
+    </w:p>
+    <w:p>
+      <w:pPr>
+        <w:pStyle w:val="Prrafodelista"/>
+        <w:tabs>
+          <w:tab w:val="left" w:pos="1182"/>
+        </w:tabs>
+        <w:spacing w:before="3" w:line="232" w:lineRule="auto"/>
+        <w:ind w:left="1181" w:right="327" w:firstLine="0"/>
+        <w:rPr>
+          <w:w w:val="115"/>
+          <w:sz w:val="20"/>
+        </w:rPr>
+      </w:pPr>
+      <w:r>
+        <w:rPr>
+          <w:w w:val="115"/>
+          <w:sz w:val="20"/>
+        </w:rPr>
+        <w:t>dos</w:t>
+      </w:r>
+      <w:r>
+        <w:rPr>
+          <w:w w:val="115"/>
+          <w:sz w:val="20"/>
+        </w:rPr>
+        <w:t xml:space="preserve"> objetos</w:t>
+      </w:r>
+    </w:p>
+    <w:p>
+      <w:pPr>
+        <w:pStyle w:val="Prrafodelista"/>
+        <w:tabs>
+          <w:tab w:val="left" w:pos="1182"/>
+        </w:tabs>
+        <w:spacing w:before="3" w:line="232" w:lineRule="auto"/>
+        <w:ind w:left="1181" w:right="327" w:firstLine="0"/>
+        <w:rPr>
+          <w:w w:val="115"/>
+          <w:sz w:val="20"/>
+        </w:rPr>
+      </w:pPr>
+      <w:r>
+        <w:rPr>
+          <w:w w:val="115"/>
+          <w:sz w:val="20"/>
+        </w:rPr>
+        <w:t>¿qué color tiene cada uno de ellos?</w:t>
+      </w:r>
+    </w:p>
+    <w:p>
+      <w:pPr>
+        <w:pStyle w:val="Prrafodelista"/>
+        <w:tabs>
+          <w:tab w:val="left" w:pos="1182"/>
+        </w:tabs>
+        <w:spacing w:before="3" w:line="232" w:lineRule="auto"/>
+        <w:ind w:left="1181" w:right="327" w:firstLine="0"/>
+        <w:rPr>
+          <w:w w:val="115"/>
+          <w:sz w:val="20"/>
+        </w:rPr>
+      </w:pPr>
+      <w:r>
+        <w:rPr>
+          <w:w w:val="115"/>
+          <w:sz w:val="20"/>
+        </w:rPr>
+        <w:t>Azul</w:t>
+      </w:r>
+    </w:p>
+    <w:p>
+      <w:pPr>
+        <w:pStyle w:val="Prrafodelista"/>
+        <w:tabs>
+          <w:tab w:val="left" w:pos="1182"/>
+        </w:tabs>
+        <w:spacing w:before="3" w:line="232" w:lineRule="auto"/>
+        <w:ind w:left="1181" w:right="327" w:firstLine="0"/>
+        <w:rPr>
+          <w:w w:val="115"/>
+          <w:sz w:val="20"/>
+        </w:rPr>
+      </w:pPr>
+      <w:r>
+        <w:rPr>
+          <w:w w:val="115"/>
+          <w:sz w:val="20"/>
+        </w:rPr>
+        <w:t>Rojo</w:t>
+      </w:r>
+    </w:p>
+    <w:p>
+      <w:pPr>
+        <w:pStyle w:val="Prrafodelista"/>
+        <w:tabs>
+          <w:tab w:val="left" w:pos="1182"/>
+        </w:tabs>
+        <w:spacing w:before="3" w:line="232" w:lineRule="auto"/>
+        <w:ind w:left="1181" w:right="327" w:firstLine="0"/>
+        <w:rPr>
+          <w:w w:val="115"/>
+          <w:sz w:val="20"/>
+        </w:rPr>
+      </w:pPr>
+      <w:r>
+        <w:rPr>
+          <w:w w:val="115"/>
+          <w:sz w:val="20"/>
+        </w:rPr>
+        <w:t xml:space="preserve"> ¿cuántos objetos se ven? </w:t>
+      </w:r>
+    </w:p>
+    <w:p>
+      <w:pPr>
+        <w:pStyle w:val="Prrafodelista"/>
+        <w:tabs>
+          <w:tab w:val="left" w:pos="1182"/>
+        </w:tabs>
+        <w:spacing w:before="3" w:line="232" w:lineRule="auto"/>
+        <w:ind w:left="1181" w:right="327" w:firstLine="0"/>
+        <w:rPr>
+          <w:w w:val="115"/>
+          <w:sz w:val="20"/>
+        </w:rPr>
+      </w:pPr>
+      <w:r>
+        <w:rPr>
+          <w:w w:val="115"/>
+          <w:sz w:val="20"/>
+        </w:rPr>
+        <w:t>dos</w:t>
+      </w:r>
+      <w:r>
+        <w:rPr>
+          <w:w w:val="115"/>
+          <w:sz w:val="20"/>
+        </w:rPr>
+        <w:t xml:space="preserve"> objetos</w:t>
+      </w:r>
+    </w:p>
+    <w:p>
+      <w:pPr>
+        <w:pStyle w:val="Prrafodelista"/>
+        <w:tabs>
+          <w:tab w:val="left" w:pos="1182"/>
+        </w:tabs>
+        <w:spacing w:before="3" w:line="232" w:lineRule="auto"/>
+        <w:ind w:left="1181" w:right="327" w:firstLine="0"/>
+        <w:rPr>
+          <w:sz w:val="20"/>
+        </w:rPr>
+      </w:pPr>
+      <w:r>
+        <w:rPr>
+          <w:w w:val="115"/>
+          <w:sz w:val="20"/>
+        </w:rPr>
+        <w:t>Expliquen. Capturen la</w:t>
       </w:r>
       <w:r>
         <w:rPr>
@@ -7967,6 +8223,12 @@
           <w:sz w:val="21"/>
         </w:rPr>
       </w:pPr>
+      <w:r>
+        <w:rPr>
+          <w:sz w:val="21"/>
+        </w:rPr>
+        <w:t xml:space="preserve"> </w:t>
+      </w:r>
     </w:p>
     <w:p>
       <w:pPr>
@@ -7999,6 +8261,8 @@
         </w:rPr>
         <w:t>[En lab01.doc y *.java]</w:t>
       </w:r>
+      <w:bookmarkStart w:id="2" w:name="_GoBack"/>
+      <w:bookmarkEnd w:id="2"/>
     </w:p>
     <w:p>
       <w:pPr>
@@ -8046,7 +8310,6 @@
         </w:rPr>
         <w:t xml:space="preserve"> </w:t>
       </w:r>
-      <w:proofErr w:type="spellStart"/>
       <w:r>
         <w:rPr>
           <w:rFonts w:ascii="Courier New" w:hAnsi="Courier New"/>
@@ -8055,7 +8318,6 @@
         </w:rPr>
         <w:t>Rectangle</w:t>
       </w:r>
-      <w:proofErr w:type="spellEnd"/>
       <w:r>
         <w:rPr>
           <w:rFonts w:ascii="Courier New" w:hAnsi="Courier New"/>
@@ -8095,9 +8357,6 @@
         </w:rPr>
         <w:t xml:space="preserve"> </w:t>
       </w:r>
-      <w:bookmarkStart w:id="2" w:name="_GoBack"/>
-      <w:proofErr w:type="spellStart"/>
-      <w:proofErr w:type="gramStart"/>
       <w:r>
         <w:rPr>
           <w:rFonts w:ascii="Courier New" w:hAnsi="Courier New"/>
@@ -8106,24 +8365,13 @@
         </w:rPr>
         <w:t>blick</w:t>
       </w:r>
-      <w:bookmarkEnd w:id="2"/>
-      <w:proofErr w:type="spellEnd"/>
       <w:r>
         <w:rPr>
           <w:rFonts w:ascii="Courier New" w:hAnsi="Courier New"/>
           <w:w w:val="105"/>
           <w:sz w:val="20"/>
         </w:rPr>
-        <w:t>(</w:t>
-      </w:r>
-      <w:proofErr w:type="gramEnd"/>
-      <w:r>
-        <w:rPr>
-          <w:rFonts w:ascii="Courier New" w:hAnsi="Courier New"/>
-          <w:w w:val="105"/>
-          <w:sz w:val="20"/>
-        </w:rPr>
-        <w:t>times)</w:t>
+        <w:t>(times)</w:t>
       </w:r>
       <w:r>
         <w:rPr>
@@ -8232,17 +8480,8 @@
           <w:w w:val="105"/>
           <w:sz w:val="20"/>
         </w:rPr>
-        <w:t xml:space="preserve">. ¡Pruébenlo! </w:t>
-      </w:r>
-      <w:proofErr w:type="spellStart"/>
-      <w:r>
-        <w:rPr>
-          <w:w w:val="105"/>
-          <w:sz w:val="20"/>
-        </w:rPr>
-        <w:t>grow</w:t>
-      </w:r>
-      <w:proofErr w:type="spellEnd"/>
+        <w:t>. ¡Pruébenlo! grow</w:t>
+      </w:r>
       <w:r>
         <w:rPr>
           <w:spacing w:val="-15"/>
@@ -8305,7 +8544,6 @@
         </w:rPr>
         <w:t xml:space="preserve"> </w:t>
       </w:r>
-      <w:proofErr w:type="spellStart"/>
       <w:r>
         <w:rPr>
           <w:rFonts w:ascii="Courier New" w:hAnsi="Courier New"/>
@@ -8314,7 +8552,6 @@
         </w:rPr>
         <w:t>Rectangle</w:t>
       </w:r>
-      <w:proofErr w:type="spellEnd"/>
       <w:r>
         <w:rPr>
           <w:rFonts w:ascii="Courier New" w:hAnsi="Courier New"/>
@@ -8354,33 +8591,13 @@
         </w:rPr>
         <w:t xml:space="preserve"> </w:t>
       </w:r>
-      <w:proofErr w:type="spellStart"/>
-      <w:proofErr w:type="gramStart"/>
       <w:r>
         <w:rPr>
           <w:rFonts w:ascii="Courier New" w:hAnsi="Courier New"/>
           <w:w w:val="110"/>
           <w:sz w:val="20"/>
         </w:rPr>
-        <w:t>perimeter</w:t>
-      </w:r>
-      <w:proofErr w:type="spellEnd"/>
-      <w:r>
-        <w:rPr>
-          <w:rFonts w:ascii="Courier New" w:hAnsi="Courier New"/>
-          <w:w w:val="110"/>
-          <w:sz w:val="20"/>
-        </w:rPr>
-        <w:t>(</w:t>
-      </w:r>
-      <w:proofErr w:type="gramEnd"/>
-      <w:r>
-        <w:rPr>
-          <w:rFonts w:ascii="Courier New" w:hAnsi="Courier New"/>
-          <w:w w:val="110"/>
-          <w:sz w:val="20"/>
-        </w:rPr>
-        <w:t>).</w:t>
+        <w:t>perimeter().</w:t>
       </w:r>
       <w:r>
         <w:rPr>
@@ -8422,58 +8639,28 @@
         </w:rPr>
         <w:t xml:space="preserve">Desarrollen en </w:t>
       </w:r>
-      <w:proofErr w:type="spellStart"/>
       <w:r>
         <w:rPr>
           <w:rFonts w:ascii="Courier New" w:hAnsi="Courier New"/>
           <w:w w:val="105"/>
           <w:sz w:val="20"/>
         </w:rPr>
-        <w:t>Rectangle</w:t>
-      </w:r>
-      <w:proofErr w:type="spellEnd"/>
+        <w:t xml:space="preserve">Rectangle </w:t>
+      </w:r>
+      <w:r>
+        <w:rPr>
+          <w:w w:val="105"/>
+          <w:sz w:val="20"/>
+        </w:rPr>
+        <w:t xml:space="preserve">el método </w:t>
+      </w:r>
       <w:r>
         <w:rPr>
           <w:rFonts w:ascii="Courier New" w:hAnsi="Courier New"/>
           <w:w w:val="105"/>
           <w:sz w:val="20"/>
         </w:rPr>
-        <w:t xml:space="preserve"> </w:t>
-      </w:r>
-      <w:r>
-        <w:rPr>
-          <w:w w:val="105"/>
-          <w:sz w:val="20"/>
-        </w:rPr>
-        <w:t xml:space="preserve">el método </w:t>
-      </w:r>
-      <w:proofErr w:type="spellStart"/>
-      <w:proofErr w:type="gramStart"/>
-      <w:r>
-        <w:rPr>
-          <w:rFonts w:ascii="Courier New" w:hAnsi="Courier New"/>
-          <w:w w:val="105"/>
-          <w:sz w:val="20"/>
-        </w:rPr>
-        <w:t>rotate</w:t>
-      </w:r>
-      <w:proofErr w:type="spellEnd"/>
-      <w:r>
-        <w:rPr>
-          <w:rFonts w:ascii="Courier New" w:hAnsi="Courier New"/>
-          <w:w w:val="105"/>
-          <w:sz w:val="20"/>
-        </w:rPr>
-        <w:t>(</w:t>
-      </w:r>
-      <w:proofErr w:type="gramEnd"/>
-      <w:r>
-        <w:rPr>
-          <w:rFonts w:ascii="Courier New" w:hAnsi="Courier New"/>
-          <w:w w:val="105"/>
-          <w:sz w:val="20"/>
-        </w:rPr>
-        <w:t>)</w:t>
+        <w:t>rotate()</w:t>
       </w:r>
       <w:r>
         <w:rPr>
@@ -8490,25 +8677,7 @@
           <w:w w:val="105"/>
           <w:sz w:val="20"/>
         </w:rPr>
-        <w:t xml:space="preserve">(que hace que rote a la derecha </w:t>
-      </w:r>
-      <w:proofErr w:type="spellStart"/>
-      <w:r>
-        <w:rPr>
-          <w:rFonts w:ascii="Calibri" w:hAnsi="Calibri"/>
-          <w:w w:val="105"/>
-          <w:sz w:val="20"/>
-        </w:rPr>
-        <w:t>transladándose</w:t>
-      </w:r>
-      <w:proofErr w:type="spellEnd"/>
-      <w:r>
-        <w:rPr>
-          <w:rFonts w:ascii="Calibri" w:hAnsi="Calibri"/>
-          <w:w w:val="105"/>
-          <w:sz w:val="20"/>
-        </w:rPr>
-        <w:t xml:space="preserve">) </w:t>
+        <w:t xml:space="preserve">(que hace que rote a la derecha transladándose) </w:t>
       </w:r>
       <w:r>
         <w:rPr>
@@ -8716,19 +8885,11 @@
           <w:w w:val="115"/>
         </w:rPr>
       </w:pPr>
-      <w:proofErr w:type="gramStart"/>
-      <w:r>
-        <w:rPr>
-          <w:w w:val="115"/>
-        </w:rPr>
-        <w:t>métodos</w:t>
-      </w:r>
-      <w:proofErr w:type="gramEnd"/>
-      <w:r>
-        <w:rPr>
-          <w:w w:val="115"/>
-        </w:rPr>
-        <w:t>. Capture la pantalla.</w:t>
+      <w:r>
+        <w:rPr>
+          <w:w w:val="115"/>
+        </w:rPr>
+        <w:t>métodos. Capture la pantalla.</w:t>
       </w:r>
     </w:p>
     <w:p>
@@ -8743,7 +8904,7 @@
           <w:lang w:val="es-CO" w:eastAsia="es-CO" w:bidi="ar-SA"/>
         </w:rPr>
         <w:drawing>
-          <wp:anchor distT="0" distB="0" distL="114300" distR="114300" simplePos="0" relativeHeight="251634688" behindDoc="0" locked="0" layoutInCell="1" allowOverlap="1" wp14:anchorId="753BA76A" wp14:editId="0C92894B">
+          <wp:anchor distT="0" distB="0" distL="114300" distR="114300" simplePos="0" relativeHeight="251597824" behindDoc="0" locked="0" layoutInCell="1" allowOverlap="1" wp14:anchorId="6A702239" wp14:editId="6ADDE222">
             <wp:simplePos x="0" y="0"/>
             <wp:positionH relativeFrom="column">
               <wp:posOffset>377190</wp:posOffset>
@@ -8766,7 +8927,7 @@
                     <pic:cNvPicPr/>
                   </pic:nvPicPr>
                   <pic:blipFill rotWithShape="1">
-                    <a:blip r:embed="rId14" cstate="print">
+                    <a:blip r:embed="rId17" cstate="print">
                       <a:extLst>
                         <a:ext uri="{28A0092B-C50C-407E-A947-70E740481C1C}">
                           <a14:useLocalDpi xmlns:a14="http://schemas.microsoft.com/office/drawing/2010/main" val="0"/>
@@ -8893,7 +9054,7 @@
           <w:lang w:val="es-CO" w:eastAsia="es-CO" w:bidi="ar-SA"/>
         </w:rPr>
         <w:drawing>
-          <wp:anchor distT="0" distB="0" distL="114300" distR="114300" simplePos="0" relativeHeight="251651072" behindDoc="0" locked="0" layoutInCell="1" allowOverlap="1" wp14:anchorId="373C2BB7" wp14:editId="1A65D0DE">
+          <wp:anchor distT="0" distB="0" distL="114300" distR="114300" simplePos="0" relativeHeight="251601920" behindDoc="0" locked="0" layoutInCell="1" allowOverlap="1" wp14:anchorId="7BB41669" wp14:editId="46CCB879">
             <wp:simplePos x="0" y="0"/>
             <wp:positionH relativeFrom="column">
               <wp:posOffset>396875</wp:posOffset>
@@ -8916,7 +9077,7 @@
                     <pic:cNvPicPr/>
                   </pic:nvPicPr>
                   <pic:blipFill rotWithShape="1">
-                    <a:blip r:embed="rId15">
+                    <a:blip r:embed="rId18">
                       <a:extLst>
                         <a:ext uri="{28A0092B-C50C-407E-A947-70E740481C1C}">
                           <a14:useLocalDpi xmlns:a14="http://schemas.microsoft.com/office/drawing/2010/main" val="0"/>
@@ -8961,6 +9122,15 @@
         <w:pStyle w:val="Textoindependiente"/>
         <w:rPr>
           <w:noProof/>
+          <w:lang w:val="es-CO" w:eastAsia="es-CO" w:bidi="ar-SA"/>
+        </w:rPr>
+      </w:pPr>
+    </w:p>
+    <w:p>
+      <w:pPr>
+        <w:pStyle w:val="Textoindependiente"/>
+        <w:rPr>
+          <w:noProof/>
         </w:rPr>
       </w:pPr>
     </w:p>
@@ -9183,17 +9353,8 @@
           <w:rFonts w:ascii="Times New Roman" w:hAnsi="Times New Roman"/>
           <w:sz w:val="20"/>
         </w:rPr>
-        <w:t xml:space="preserve">Menú. View-Show </w:t>
-      </w:r>
-      <w:proofErr w:type="spellStart"/>
-      <w:r>
-        <w:rPr>
-          <w:rFonts w:ascii="Times New Roman" w:hAnsi="Times New Roman"/>
-          <w:sz w:val="20"/>
-        </w:rPr>
-        <w:t>Code</w:t>
-      </w:r>
-      <w:proofErr w:type="spellEnd"/>
+        <w:t>Menú. View-Show Code</w:t>
+      </w:r>
       <w:r>
         <w:rPr>
           <w:rFonts w:ascii="Times New Roman" w:hAnsi="Times New Roman"/>
@@ -9202,21 +9363,12 @@
         </w:rPr>
         <w:t xml:space="preserve"> </w:t>
       </w:r>
-      <w:proofErr w:type="spellStart"/>
       <w:r>
         <w:rPr>
           <w:rFonts w:ascii="Times New Roman" w:hAnsi="Times New Roman"/>
           <w:sz w:val="20"/>
         </w:rPr>
-        <w:t>Pad</w:t>
-      </w:r>
-      <w:proofErr w:type="spellEnd"/>
-      <w:r>
-        <w:rPr>
-          <w:rFonts w:ascii="Times New Roman" w:hAnsi="Times New Roman"/>
-          <w:sz w:val="20"/>
-        </w:rPr>
-        <w:t>.</w:t>
+        <w:t>Pad.</w:t>
       </w:r>
     </w:p>
     <w:p>
@@ -9273,7 +9425,7 @@
             <v:line id="_x0000_s1031" style="position:absolute" from="4681,0" to="4681,3546" strokeweight=".1pt"/>
             <v:line id="_x0000_s1030" style="position:absolute" from="9389,0" to="9389,3546" strokeweight=".1pt"/>
             <v:shape id="_x0000_s1029" type="#_x0000_t75" style="position:absolute;left:5405;top:237;width:2064;height:2026">
-              <v:imagedata r:id="rId16" o:title=""/>
+              <v:imagedata r:id="rId19" o:title=""/>
             </v:shape>
             <v:shapetype id="_x0000_t202" coordsize="21600,21600" o:spt="202" path="m,l,21600r21600,l21600,xe">
               <v:stroke joinstyle="miter"/>
@@ -9289,7 +9441,6 @@
                         <w:sz w:val="16"/>
                       </w:rPr>
                     </w:pPr>
-                    <w:proofErr w:type="spellStart"/>
                     <w:r>
                       <w:rPr>
                         <w:w w:val="115"/>
@@ -9297,7 +9448,6 @@
                       </w:rPr>
                       <w:t>XoX</w:t>
                     </w:r>
-                    <w:proofErr w:type="spellEnd"/>
                   </w:p>
                 </w:txbxContent>
               </v:textbox>
@@ -9349,7 +9499,6 @@
                         <w:sz w:val="16"/>
                       </w:rPr>
                     </w:pPr>
-                    <w:proofErr w:type="spellStart"/>
                     <w:r>
                       <w:rPr>
                         <w:rFonts w:ascii="Gill Sans MT"/>
@@ -9358,7 +9507,6 @@
                       </w:rPr>
                       <w:t>XoX</w:t>
                     </w:r>
-                    <w:proofErr w:type="spellEnd"/>
                   </w:p>
                   <w:p>
                     <w:pPr>
@@ -9374,17 +9522,8 @@
                         <w:w w:val="115"/>
                         <w:sz w:val="16"/>
                       </w:rPr>
-                      <w:t xml:space="preserve">Esta clase nos permite </w:t>
+                      <w:t>Esta clase nos permite repres</w:t>
                     </w:r>
-                    <w:proofErr w:type="spellStart"/>
-                    <w:r>
-                      <w:rPr>
-                        <w:w w:val="115"/>
-                        <w:sz w:val="16"/>
-                      </w:rPr>
-                      <w:t>repres</w:t>
-                    </w:r>
-                    <w:proofErr w:type="spellEnd"/>
                   </w:p>
                   <w:p>
                     <w:pPr>
@@ -9538,39 +9677,7 @@
                         <w:w w:val="115"/>
                         <w:sz w:val="16"/>
                       </w:rPr>
-                      <w:t xml:space="preserve">Las dimensiones de un </w:t>
-                    </w:r>
-                    <w:proofErr w:type="spellStart"/>
-                    <w:r>
-                      <w:rPr>
-                        <w:w w:val="115"/>
-                        <w:sz w:val="16"/>
-                      </w:rPr>
-                      <w:t>tragamodena</w:t>
-                    </w:r>
-                    <w:proofErr w:type="spellEnd"/>
-                    <w:r>
-                      <w:rPr>
-                        <w:w w:val="115"/>
-                        <w:sz w:val="16"/>
-                      </w:rPr>
-                      <w:t xml:space="preserve"> </w:t>
-                    </w:r>
-                    <w:proofErr w:type="gramStart"/>
-                    <w:r>
-                      <w:rPr>
-                        <w:w w:val="115"/>
-                        <w:sz w:val="16"/>
-                      </w:rPr>
-                      <w:t>debe</w:t>
-                    </w:r>
-                    <w:proofErr w:type="gramEnd"/>
-                    <w:r>
-                      <w:rPr>
-                        <w:w w:val="115"/>
-                        <w:sz w:val="16"/>
-                      </w:rPr>
-                      <w:t xml:space="preserve"> estar entre 2 y 5. El número de elementos diferentes debe ser uno más que su dimensión.</w:t>
+                      <w:t>Las dimensiones de un tragamodena debe estar entre 2 y 5. El número de elementos diferentes debe ser uno más que su dimensión.</w:t>
                     </w:r>
                   </w:p>
                   <w:p>
@@ -9587,23 +9694,7 @@
                         <w:w w:val="115"/>
                         <w:sz w:val="16"/>
                       </w:rPr>
-                      <w:t xml:space="preserve">Pueden escoger el tipo de elementos de su </w:t>
-                    </w:r>
-                    <w:proofErr w:type="spellStart"/>
-                    <w:r>
-                      <w:rPr>
-                        <w:w w:val="115"/>
-                        <w:sz w:val="16"/>
-                      </w:rPr>
-                      <w:t>tragamoneda</w:t>
-                    </w:r>
-                    <w:proofErr w:type="spellEnd"/>
-                    <w:r>
-                      <w:rPr>
-                        <w:w w:val="115"/>
-                        <w:sz w:val="16"/>
-                      </w:rPr>
-                      <w:t>.</w:t>
+                      <w:t>Pueden escoger el tipo de elementos de su tragamoneda.</w:t>
                     </w:r>
                   </w:p>
                 </w:txbxContent>
@@ -9643,7 +9734,6 @@
         </w:rPr>
         <w:t xml:space="preserve">Implementando una nueva clase. </w:t>
       </w:r>
-      <w:proofErr w:type="spellStart"/>
       <w:r>
         <w:rPr>
           <w:rFonts w:ascii="Courier New"/>
@@ -9651,7 +9741,6 @@
         </w:rPr>
         <w:t>XoX</w:t>
       </w:r>
-      <w:proofErr w:type="spellEnd"/>
       <w:r>
         <w:rPr>
           <w:w w:val="120"/>
@@ -9795,7 +9884,7 @@
                           <pic:cNvPicPr/>
                         </pic:nvPicPr>
                         <pic:blipFill>
-                          <a:blip r:embed="rId17" cstate="print"/>
+                          <a:blip r:embed="rId20" cstate="print"/>
                           <a:stretch>
                             <a:fillRect/>
                           </a:stretch>
@@ -9884,7 +9973,7 @@
                           <pic:cNvPicPr/>
                         </pic:nvPicPr>
                         <pic:blipFill>
-                          <a:blip r:embed="rId18" cstate="print"/>
+                          <a:blip r:embed="rId21" cstate="print"/>
                           <a:stretch>
                             <a:fillRect/>
                           </a:stretch>
@@ -9919,21 +10008,12 @@
                 <w:sz w:val="16"/>
               </w:rPr>
             </w:pPr>
-            <w:proofErr w:type="spellStart"/>
             <w:r>
               <w:rPr>
                 <w:b/>
                 <w:sz w:val="16"/>
               </w:rPr>
-              <w:t>Miniciclo</w:t>
-            </w:r>
-            <w:proofErr w:type="spellEnd"/>
-            <w:r>
-              <w:rPr>
-                <w:b/>
-                <w:sz w:val="16"/>
-              </w:rPr>
-              <w:t xml:space="preserve"> </w:t>
+              <w:t xml:space="preserve">Miniciclo </w:t>
             </w:r>
             <w:r>
               <w:rPr>
@@ -9943,49 +10023,18 @@
               </w:rPr>
               <w:t xml:space="preserve">1 </w:t>
             </w:r>
-            <w:proofErr w:type="spellStart"/>
             <w:r>
               <w:rPr>
                 <w:sz w:val="16"/>
               </w:rPr>
-              <w:t>XooK</w:t>
+              <w:t xml:space="preserve">XooK getValue </w:t>
             </w:r>
-            <w:proofErr w:type="spellEnd"/>
-            <w:r>
-              <w:rPr>
-                <w:sz w:val="16"/>
-              </w:rPr>
-              <w:t xml:space="preserve"> </w:t>
-            </w:r>
-            <w:proofErr w:type="spellStart"/>
-            <w:r>
-              <w:rPr>
-                <w:sz w:val="16"/>
-              </w:rPr>
-              <w:t>getValue</w:t>
-            </w:r>
-            <w:proofErr w:type="spellEnd"/>
-            <w:r>
-              <w:rPr>
-                <w:sz w:val="16"/>
-              </w:rPr>
-              <w:t xml:space="preserve"> </w:t>
-            </w:r>
-            <w:proofErr w:type="spellStart"/>
             <w:r>
               <w:rPr>
                 <w:b/>
                 <w:sz w:val="16"/>
               </w:rPr>
-              <w:t>Miniciclo</w:t>
-            </w:r>
-            <w:proofErr w:type="spellEnd"/>
-            <w:r>
-              <w:rPr>
-                <w:b/>
-                <w:sz w:val="16"/>
-              </w:rPr>
-              <w:t xml:space="preserve"> </w:t>
+              <w:t xml:space="preserve">Miniciclo </w:t>
             </w:r>
             <w:r>
               <w:rPr>
@@ -9995,14 +10044,12 @@
               </w:rPr>
               <w:t xml:space="preserve">2 </w:t>
             </w:r>
-            <w:proofErr w:type="spellStart"/>
             <w:r>
               <w:rPr>
                 <w:sz w:val="16"/>
               </w:rPr>
               <w:t>makeVisible</w:t>
             </w:r>
-            <w:proofErr w:type="spellEnd"/>
           </w:p>
           <w:p>
             <w:pPr>
@@ -10013,102 +10060,38 @@
                 <w:sz w:val="16"/>
               </w:rPr>
             </w:pPr>
-            <w:proofErr w:type="spellStart"/>
             <w:r>
               <w:rPr>
                 <w:sz w:val="16"/>
               </w:rPr>
-              <w:t>makeInvisible</w:t>
+              <w:t xml:space="preserve">makeInvisible </w:t>
             </w:r>
-            <w:proofErr w:type="spellEnd"/>
-            <w:r>
-              <w:rPr>
-                <w:sz w:val="16"/>
-              </w:rPr>
-              <w:t xml:space="preserve"> </w:t>
-            </w:r>
-            <w:proofErr w:type="spellStart"/>
             <w:r>
               <w:rPr>
                 <w:b/>
                 <w:sz w:val="16"/>
               </w:rPr>
-              <w:t>Miniciclo</w:t>
+              <w:t xml:space="preserve">Miniciclo 3 </w:t>
             </w:r>
-            <w:proofErr w:type="spellEnd"/>
+            <w:r>
+              <w:rPr>
+                <w:sz w:val="16"/>
+              </w:rPr>
+              <w:t xml:space="preserve">random setValue </w:t>
+            </w:r>
             <w:r>
               <w:rPr>
                 <w:b/>
                 <w:sz w:val="16"/>
               </w:rPr>
-              <w:t xml:space="preserve"> 3 </w:t>
+              <w:t xml:space="preserve">Miniciclo 4 </w:t>
             </w:r>
-            <w:proofErr w:type="spellStart"/>
             <w:r>
               <w:rPr>
                 <w:sz w:val="16"/>
               </w:rPr>
-              <w:t>random</w:t>
+              <w:t>moveHorizontal changeColor</w:t>
             </w:r>
-            <w:proofErr w:type="spellEnd"/>
-            <w:r>
-              <w:rPr>
-                <w:sz w:val="16"/>
-              </w:rPr>
-              <w:t xml:space="preserve"> </w:t>
-            </w:r>
-            <w:proofErr w:type="spellStart"/>
-            <w:r>
-              <w:rPr>
-                <w:sz w:val="16"/>
-              </w:rPr>
-              <w:t>setValue</w:t>
-            </w:r>
-            <w:proofErr w:type="spellEnd"/>
-            <w:r>
-              <w:rPr>
-                <w:sz w:val="16"/>
-              </w:rPr>
-              <w:t xml:space="preserve"> </w:t>
-            </w:r>
-            <w:proofErr w:type="spellStart"/>
-            <w:r>
-              <w:rPr>
-                <w:b/>
-                <w:sz w:val="16"/>
-              </w:rPr>
-              <w:t>Miniciclo</w:t>
-            </w:r>
-            <w:proofErr w:type="spellEnd"/>
-            <w:r>
-              <w:rPr>
-                <w:b/>
-                <w:sz w:val="16"/>
-              </w:rPr>
-              <w:t xml:space="preserve"> 4 </w:t>
-            </w:r>
-            <w:proofErr w:type="spellStart"/>
-            <w:r>
-              <w:rPr>
-                <w:sz w:val="16"/>
-              </w:rPr>
-              <w:t>moveHorizontal</w:t>
-            </w:r>
-            <w:proofErr w:type="spellEnd"/>
-            <w:r>
-              <w:rPr>
-                <w:sz w:val="16"/>
-              </w:rPr>
-              <w:t xml:space="preserve"> </w:t>
-            </w:r>
-            <w:proofErr w:type="spellStart"/>
-            <w:r>
-              <w:rPr>
-                <w:sz w:val="16"/>
-              </w:rPr>
-              <w:t>changeColor</w:t>
-            </w:r>
-            <w:proofErr w:type="spellEnd"/>
           </w:p>
         </w:tc>
       </w:tr>
@@ -10200,21 +10183,12 @@
         </w:rPr>
         <w:t xml:space="preserve"> </w:t>
       </w:r>
-      <w:proofErr w:type="spellStart"/>
-      <w:r>
-        <w:rPr>
-          <w:w w:val="115"/>
-          <w:sz w:val="20"/>
-        </w:rPr>
-        <w:t>Xook</w:t>
-      </w:r>
-      <w:proofErr w:type="spellEnd"/>
-      <w:r>
-        <w:rPr>
-          <w:w w:val="115"/>
-          <w:sz w:val="20"/>
-        </w:rPr>
-        <w:t>?</w:t>
+      <w:r>
+        <w:rPr>
+          <w:w w:val="115"/>
+          <w:sz w:val="20"/>
+        </w:rPr>
+        <w:t>Xook?</w:t>
       </w:r>
       <w:r>
         <w:rPr>
@@ -10611,7 +10585,6 @@
         </w:rPr>
         <w:t xml:space="preserve"> </w:t>
       </w:r>
-      <w:proofErr w:type="spellStart"/>
       <w:r>
         <w:rPr>
           <w:rFonts w:ascii="Courier New"/>
@@ -10620,7 +10593,6 @@
         </w:rPr>
         <w:t>Xook</w:t>
       </w:r>
-      <w:proofErr w:type="spellEnd"/>
       <w:r>
         <w:rPr>
           <w:rFonts w:ascii="Courier New"/>
@@ -10660,21 +10632,12 @@
         </w:rPr>
         <w:t xml:space="preserve"> </w:t>
       </w:r>
-      <w:proofErr w:type="spellStart"/>
-      <w:r>
-        <w:rPr>
-          <w:w w:val="115"/>
-          <w:sz w:val="20"/>
-        </w:rPr>
-        <w:t>miniciclos</w:t>
-      </w:r>
-      <w:proofErr w:type="spellEnd"/>
-      <w:r>
-        <w:rPr>
-          <w:w w:val="115"/>
-          <w:sz w:val="20"/>
-        </w:rPr>
-        <w:t>.</w:t>
+      <w:r>
+        <w:rPr>
+          <w:w w:val="115"/>
+          <w:sz w:val="20"/>
+        </w:rPr>
+        <w:t>miniciclos.</w:t>
       </w:r>
       <w:r>
         <w:rPr>
@@ -10744,21 +10707,12 @@
         </w:rPr>
         <w:t xml:space="preserve"> </w:t>
       </w:r>
-      <w:proofErr w:type="spellStart"/>
-      <w:r>
-        <w:rPr>
-          <w:w w:val="115"/>
-          <w:sz w:val="20"/>
-        </w:rPr>
-        <w:t>miniciclo</w:t>
-      </w:r>
-      <w:proofErr w:type="spellEnd"/>
-      <w:r>
-        <w:rPr>
-          <w:w w:val="115"/>
-          <w:sz w:val="20"/>
-        </w:rPr>
-        <w:t xml:space="preserve"> realicen una prueba. Capturen las pantallas</w:t>
+      <w:r>
+        <w:rPr>
+          <w:w w:val="115"/>
+          <w:sz w:val="20"/>
+        </w:rPr>
+        <w:t>miniciclo realicen una prueba. Capturen las pantallas</w:t>
       </w:r>
       <w:r>
         <w:rPr>
@@ -10803,16 +10757,8 @@
         <w:rPr>
           <w:w w:val="125"/>
         </w:rPr>
-        <w:t xml:space="preserve">Definiendo y creando una nueva clase. </w:t>
-      </w:r>
-      <w:proofErr w:type="spellStart"/>
-      <w:r>
-        <w:rPr>
-          <w:w w:val="125"/>
-        </w:rPr>
-        <w:t>CalcXook</w:t>
-      </w:r>
-      <w:proofErr w:type="spellEnd"/>
+        <w:t>Definiendo y creando una nueva clase. CalcXook</w:t>
+      </w:r>
     </w:p>
     <w:p>
       <w:pPr>
@@ -10848,21 +10794,7 @@
         <w:rPr>
           <w:w w:val="115"/>
         </w:rPr>
-        <w:t xml:space="preserve">Una calculadora de pila es la que opera almacenando números en la pila y para realizar las operaciones utiliza los dos últimos números (los </w:t>
-      </w:r>
-      <w:proofErr w:type="spellStart"/>
-      <w:r>
-        <w:rPr>
-          <w:w w:val="115"/>
-        </w:rPr>
-        <w:t>desempila</w:t>
-      </w:r>
-      <w:proofErr w:type="spellEnd"/>
-      <w:r>
-        <w:rPr>
-          <w:w w:val="115"/>
-        </w:rPr>
-        <w:t xml:space="preserve"> y empila su resultado).</w:t>
+        <w:t>Una calculadora de pila es la que opera almacenando números en la pila y para realizar las operaciones utiliza los dos últimos números (los desempila y empila su resultado).</w:t>
       </w:r>
     </w:p>
     <w:p>
@@ -11339,21 +11271,12 @@
         </w:rPr>
         <w:t xml:space="preserve"> </w:t>
       </w:r>
-      <w:proofErr w:type="spellStart"/>
       <w:r>
         <w:rPr>
           <w:w w:val="115"/>
           <w:sz w:val="16"/>
         </w:rPr>
-        <w:t>CalcXook</w:t>
-      </w:r>
-      <w:proofErr w:type="spellEnd"/>
-      <w:r>
-        <w:rPr>
-          <w:w w:val="115"/>
-          <w:sz w:val="16"/>
-        </w:rPr>
-        <w:t>.</w:t>
+        <w:t>CalcXook.</w:t>
       </w:r>
     </w:p>
     <w:p>
@@ -11658,42 +11581,24 @@
           <w:w w:val="115"/>
           <w:sz w:val="16"/>
         </w:rPr>
-        <w:t xml:space="preserve">método </w:t>
-      </w:r>
-      <w:proofErr w:type="spellStart"/>
-      <w:r>
-        <w:rPr>
+        <w:t>método showMessageDialog de la clase</w:t>
+      </w:r>
+      <w:r>
+        <w:rPr>
+          <w:spacing w:val="7"/>
           <w:w w:val="115"/>
           <w:sz w:val="16"/>
         </w:rPr>
-        <w:t>showMessageDialog</w:t>
-      </w:r>
-      <w:proofErr w:type="spellEnd"/>
-      <w:r>
-        <w:rPr>
+        <w:t xml:space="preserve"> </w:t>
+      </w:r>
+      <w:r>
+        <w:rPr>
+          <w:rFonts w:ascii="Times New Roman" w:hAnsi="Times New Roman"/>
           <w:w w:val="115"/>
           <w:sz w:val="16"/>
         </w:rPr>
-        <w:t xml:space="preserve"> de la clase</w:t>
-      </w:r>
-      <w:r>
-        <w:rPr>
-          <w:spacing w:val="7"/>
-          <w:w w:val="115"/>
-          <w:sz w:val="16"/>
-        </w:rPr>
-        <w:t xml:space="preserve"> </w:t>
-      </w:r>
-      <w:proofErr w:type="spellStart"/>
-      <w:r>
-        <w:rPr>
-          <w:rFonts w:ascii="Times New Roman" w:hAnsi="Times New Roman"/>
-          <w:w w:val="115"/>
-          <w:sz w:val="16"/>
-        </w:rPr>
         <w:t>JoptionPane</w:t>
       </w:r>
-      <w:proofErr w:type="spellEnd"/>
       <w:r>
         <w:rPr>
           <w:w w:val="115"/>
@@ -11772,23 +11677,13 @@
         </w:rPr>
         <w:t xml:space="preserve"> </w:t>
       </w:r>
-      <w:proofErr w:type="spellStart"/>
       <w:r>
         <w:rPr>
           <w:rFonts w:ascii="Courier New" w:hAnsi="Courier New"/>
           <w:w w:val="115"/>
           <w:sz w:val="20"/>
         </w:rPr>
-        <w:t>CalXook</w:t>
-      </w:r>
-      <w:proofErr w:type="spellEnd"/>
-      <w:r>
-        <w:rPr>
-          <w:rFonts w:ascii="Courier New" w:hAnsi="Courier New"/>
-          <w:w w:val="115"/>
-          <w:sz w:val="20"/>
-        </w:rPr>
-        <w:t>,</w:t>
+        <w:t>CalXook,</w:t>
       </w:r>
       <w:r>
         <w:rPr>
@@ -11943,21 +11838,12 @@
         </w:rPr>
         <w:t xml:space="preserve"> </w:t>
       </w:r>
-      <w:proofErr w:type="spellStart"/>
-      <w:r>
-        <w:rPr>
-          <w:w w:val="115"/>
-          <w:sz w:val="20"/>
-        </w:rPr>
-        <w:t>miniciclos</w:t>
-      </w:r>
-      <w:proofErr w:type="spellEnd"/>
-      <w:r>
-        <w:rPr>
-          <w:w w:val="115"/>
-          <w:sz w:val="20"/>
-        </w:rPr>
-        <w:t>.</w:t>
+      <w:r>
+        <w:rPr>
+          <w:w w:val="115"/>
+          <w:sz w:val="20"/>
+        </w:rPr>
+        <w:t>miniciclos.</w:t>
       </w:r>
     </w:p>
     <w:p>
@@ -12006,7 +11892,6 @@
         </w:rPr>
         <w:t xml:space="preserve"> </w:t>
       </w:r>
-      <w:proofErr w:type="gramStart"/>
       <w:r>
         <w:rPr>
           <w:w w:val="115"/>
@@ -12029,7 +11914,6 @@
         </w:rPr>
         <w:t>.</w:t>
       </w:r>
-      <w:proofErr w:type="gramEnd"/>
       <w:r>
         <w:rPr>
           <w:spacing w:val="-8"/>
@@ -12098,7 +11982,6 @@
         </w:rPr>
         <w:t xml:space="preserve"> </w:t>
       </w:r>
-      <w:proofErr w:type="spellStart"/>
       <w:r>
         <w:rPr>
           <w:w w:val="115"/>
@@ -12106,7 +11989,6 @@
         </w:rPr>
         <w:t>miniciclo</w:t>
       </w:r>
-      <w:proofErr w:type="spellEnd"/>
       <w:r>
         <w:rPr>
           <w:spacing w:val="-9"/>
@@ -12221,23 +12103,13 @@
         </w:rPr>
         <w:t xml:space="preserve">Indiquen las extensiones necesarias para reutilizar la clase </w:t>
       </w:r>
-      <w:proofErr w:type="spellStart"/>
       <w:r>
         <w:rPr>
           <w:rFonts w:ascii="Courier New"/>
           <w:w w:val="115"/>
           <w:sz w:val="20"/>
         </w:rPr>
-        <w:t>CalXook</w:t>
-      </w:r>
-      <w:proofErr w:type="spellEnd"/>
-      <w:r>
-        <w:rPr>
-          <w:rFonts w:ascii="Courier New"/>
-          <w:w w:val="115"/>
-          <w:sz w:val="20"/>
-        </w:rPr>
-        <w:t>.</w:t>
+        <w:t>CalXook.</w:t>
       </w:r>
       <w:r>
         <w:rPr>
@@ -12401,16 +12273,8 @@
         <w:rPr>
           <w:w w:val="120"/>
         </w:rPr>
-        <w:t xml:space="preserve">Extendiendo una clase. </w:t>
-      </w:r>
-      <w:proofErr w:type="spellStart"/>
-      <w:r>
-        <w:rPr>
-          <w:w w:val="120"/>
-        </w:rPr>
-        <w:t>CalcXook</w:t>
-      </w:r>
-      <w:proofErr w:type="spellEnd"/>
+        <w:t>Extendiendo una clase. CalcXook</w:t>
+      </w:r>
     </w:p>
     <w:p>
       <w:pPr>
@@ -14043,6 +13907,44 @@
     </w:sectPr>
   </w:body>
 </w:document>
+</file>
+
+<file path=word/endnotes.xml><?xml version="1.0" encoding="utf-8"?>
+<w:endnotes xmlns:wpc="http://schemas.microsoft.com/office/word/2010/wordprocessingCanvas" xmlns:mc="http://schemas.openxmlformats.org/markup-compatibility/2006" xmlns:o="urn:schemas-microsoft-com:office:office" xmlns:r="http://schemas.openxmlformats.org/officeDocument/2006/relationships" xmlns:m="http://schemas.openxmlformats.org/officeDocument/2006/math" xmlns:v="urn:schemas-microsoft-com:vml" xmlns:wp14="http://schemas.microsoft.com/office/word/2010/wordprocessingDrawing" xmlns:wp="http://schemas.openxmlformats.org/drawingml/2006/wordprocessingDrawing" xmlns:w10="urn:schemas-microsoft-com:office:word" xmlns:w="http://schemas.openxmlformats.org/wordprocessingml/2006/main" xmlns:w14="http://schemas.microsoft.com/office/word/2010/wordml" xmlns:w15="http://schemas.microsoft.com/office/word/2012/wordml" xmlns:wpg="http://schemas.microsoft.com/office/word/2010/wordprocessingGroup" xmlns:wpi="http://schemas.microsoft.com/office/word/2010/wordprocessingInk" xmlns:wne="http://schemas.microsoft.com/office/word/2006/wordml" xmlns:wps="http://schemas.microsoft.com/office/word/2010/wordprocessingShape" mc:Ignorable="w14 w15 wp14">
+  <w:endnote w:type="separator" w:id="-1">
+    <w:p>
+      <w:r>
+        <w:separator/>
+      </w:r>
+    </w:p>
+  </w:endnote>
+  <w:endnote w:type="continuationSeparator" w:id="0">
+    <w:p>
+      <w:r>
+        <w:continuationSeparator/>
+      </w:r>
+    </w:p>
+  </w:endnote>
+</w:endnotes>
+</file>
+
+<file path=word/footnotes.xml><?xml version="1.0" encoding="utf-8"?>
+<w:footnotes xmlns:wpc="http://schemas.microsoft.com/office/word/2010/wordprocessingCanvas" xmlns:mc="http://schemas.openxmlformats.org/markup-compatibility/2006" xmlns:o="urn:schemas-microsoft-com:office:office" xmlns:r="http://schemas.openxmlformats.org/officeDocument/2006/relationships" xmlns:m="http://schemas.openxmlformats.org/officeDocument/2006/math" xmlns:v="urn:schemas-microsoft-com:vml" xmlns:wp14="http://schemas.microsoft.com/office/word/2010/wordprocessingDrawing" xmlns:wp="http://schemas.openxmlformats.org/drawingml/2006/wordprocessingDrawing" xmlns:w10="urn:schemas-microsoft-com:office:word" xmlns:w="http://schemas.openxmlformats.org/wordprocessingml/2006/main" xmlns:w14="http://schemas.microsoft.com/office/word/2010/wordml" xmlns:w15="http://schemas.microsoft.com/office/word/2012/wordml" xmlns:wpg="http://schemas.microsoft.com/office/word/2010/wordprocessingGroup" xmlns:wpi="http://schemas.microsoft.com/office/word/2010/wordprocessingInk" xmlns:wne="http://schemas.microsoft.com/office/word/2006/wordml" xmlns:wps="http://schemas.microsoft.com/office/word/2010/wordprocessingShape" mc:Ignorable="w14 w15 wp14">
+  <w:footnote w:type="separator" w:id="-1">
+    <w:p>
+      <w:r>
+        <w:separator/>
+      </w:r>
+    </w:p>
+  </w:footnote>
+  <w:footnote w:type="continuationSeparator" w:id="0">
+    <w:p>
+      <w:r>
+        <w:continuationSeparator/>
+      </w:r>
+    </w:p>
+  </w:footnote>
+</w:footnotes>
 </file>
 
 <file path=word/numbering.xml><?xml version="1.0" encoding="utf-8"?>
@@ -17144,6 +17046,56 @@
       <w:rFonts w:ascii="Courier New" w:eastAsia="Courier New" w:hAnsi="Courier New" w:cs="Courier New"/>
     </w:rPr>
   </w:style>
+  <w:style w:type="paragraph" w:styleId="Encabezado">
+    <w:name w:val="header"/>
+    <w:basedOn w:val="Normal"/>
+    <w:link w:val="EncabezadoCar"/>
+    <w:uiPriority w:val="99"/>
+    <w:unhideWhenUsed/>
+    <w:rsid w:val="00C3318C"/>
+    <w:pPr>
+      <w:tabs>
+        <w:tab w:val="center" w:pos="4419"/>
+        <w:tab w:val="right" w:pos="8838"/>
+      </w:tabs>
+    </w:pPr>
+  </w:style>
+  <w:style w:type="character" w:customStyle="1" w:styleId="EncabezadoCar">
+    <w:name w:val="Encabezado Car"/>
+    <w:basedOn w:val="Fuentedeprrafopredeter"/>
+    <w:link w:val="Encabezado"/>
+    <w:uiPriority w:val="99"/>
+    <w:rsid w:val="00C3318C"/>
+    <w:rPr>
+      <w:rFonts w:ascii="Tahoma" w:eastAsia="Tahoma" w:hAnsi="Tahoma" w:cs="Tahoma"/>
+      <w:lang w:val="es-ES" w:eastAsia="es-ES" w:bidi="es-ES"/>
+    </w:rPr>
+  </w:style>
+  <w:style w:type="paragraph" w:styleId="Piedepgina">
+    <w:name w:val="footer"/>
+    <w:basedOn w:val="Normal"/>
+    <w:link w:val="PiedepginaCar"/>
+    <w:uiPriority w:val="99"/>
+    <w:unhideWhenUsed/>
+    <w:rsid w:val="00C3318C"/>
+    <w:pPr>
+      <w:tabs>
+        <w:tab w:val="center" w:pos="4419"/>
+        <w:tab w:val="right" w:pos="8838"/>
+      </w:tabs>
+    </w:pPr>
+  </w:style>
+  <w:style w:type="character" w:customStyle="1" w:styleId="PiedepginaCar">
+    <w:name w:val="Pie de página Car"/>
+    <w:basedOn w:val="Fuentedeprrafopredeter"/>
+    <w:link w:val="Piedepgina"/>
+    <w:uiPriority w:val="99"/>
+    <w:rsid w:val="00C3318C"/>
+    <w:rPr>
+      <w:rFonts w:ascii="Tahoma" w:eastAsia="Tahoma" w:hAnsi="Tahoma" w:cs="Tahoma"/>
+      <w:lang w:val="es-ES" w:eastAsia="es-ES" w:bidi="es-ES"/>
+    </w:rPr>
+  </w:style>
 </w:styles>
 </file>
 

</xml_diff>